<commit_message>
Oct 27 update: Binomial heap
</commit_message>
<xml_diff>
--- a/CS 513 Data Structure and Algorithm.docx
+++ b/CS 513 Data Structure and Algorithm.docx
@@ -7827,8 +7827,13 @@
       </m:oMathPara>
     </w:p>
     <w:p>
-      <w:r>
-        <w:t xml:space="preserve">E[# of collisions] = </w:t>
+      <w:proofErr w:type="gramStart"/>
+      <w:r>
+        <w:t>E[</w:t>
+      </w:r>
+      <w:proofErr w:type="gramEnd"/>
+      <w:r>
+        <w:t xml:space="preserve"># of collisions] = </w:t>
       </w:r>
       <m:oMath>
         <m:d>
@@ -8057,16 +8062,11 @@
           </m:den>
         </m:f>
       </m:oMath>
-      <w:proofErr w:type="gramStart"/>
       <w:r>
         <w:t xml:space="preserve"> </w:t>
       </w:r>
       <w:r>
-        <w:t xml:space="preserve">  (</w:t>
-      </w:r>
-      <w:proofErr w:type="gramEnd"/>
-      <w:r>
-        <w:t xml:space="preserve">each of them </w:t>
+        <w:t xml:space="preserve">  (each of them </w:t>
       </w:r>
       <m:oMath>
         <m:f>
@@ -9449,8 +9449,6 @@
           </m:d>
         </m:oMath>
       </m:oMathPara>
-      <w:bookmarkStart w:id="1" w:name="_GoBack"/>
-      <w:bookmarkEnd w:id="1"/>
     </w:p>
     <w:p/>
     <w:p/>
@@ -9459,7 +9457,4063 @@
         <w:t xml:space="preserve"> </w:t>
       </w:r>
     </w:p>
+    <w:p>
+      <w:r>
+        <w:br w:type="page"/>
+      </w:r>
+    </w:p>
+    <w:p>
+      <w:pPr>
+        <w:pStyle w:val="Heading1"/>
+      </w:pPr>
+      <w:r>
+        <w:lastRenderedPageBreak/>
+        <w:t>October 6, 2017</w:t>
+      </w:r>
+    </w:p>
     <w:p/>
+    <w:p>
+      <w:pPr>
+        <w:pStyle w:val="Heading2"/>
+      </w:pPr>
+      <w:r>
+        <w:t>Union-Find</w:t>
+      </w:r>
+    </w:p>
+    <w:p/>
+    <w:p>
+      <w:r>
+        <w:t xml:space="preserve">Start </w:t>
+      </w:r>
+      <w:proofErr w:type="gramStart"/>
+      <w:r>
+        <w:t>sets :</w:t>
+      </w:r>
+      <w:proofErr w:type="gramEnd"/>
+      <w:r>
+        <w:t xml:space="preserve"> {1}{2}…{n}</w:t>
+      </w:r>
+    </w:p>
+    <w:p>
+      <w:r>
+        <w:t>Union(</w:t>
+      </w:r>
+      <w:proofErr w:type="spellStart"/>
+      <w:proofErr w:type="gramStart"/>
+      <w:r>
+        <w:t>I,j</w:t>
+      </w:r>
+      <w:proofErr w:type="spellEnd"/>
+      <w:proofErr w:type="gramEnd"/>
+      <w:r>
+        <w:t xml:space="preserve">) </w:t>
+      </w:r>
+      <w:r>
+        <w:sym w:font="Wingdings" w:char="F0E0"/>
+      </w:r>
+      <w:r>
+        <w:t xml:space="preserve"> union whichever set contains I with set that contains j</w:t>
+      </w:r>
+    </w:p>
+    <w:p>
+      <w:r>
+        <w:t>Find(</w:t>
+      </w:r>
+      <w:proofErr w:type="spellStart"/>
+      <w:r>
+        <w:t>i</w:t>
+      </w:r>
+      <w:proofErr w:type="spellEnd"/>
+      <w:r>
+        <w:t>)</w:t>
+      </w:r>
+      <w:r>
+        <w:sym w:font="Wingdings" w:char="F0E0"/>
+      </w:r>
+      <w:r>
+        <w:t xml:space="preserve"> </w:t>
+      </w:r>
+      <w:proofErr w:type="spellStart"/>
+      <w:r>
+        <w:t>retur</w:t>
+      </w:r>
+      <w:proofErr w:type="spellEnd"/>
+      <w:r>
+        <w:t xml:space="preserve"> </w:t>
+      </w:r>
+      <w:proofErr w:type="spellStart"/>
+      <w:r>
+        <w:t>I.d</w:t>
+      </w:r>
+      <w:proofErr w:type="spellEnd"/>
+      <w:r>
+        <w:t xml:space="preserve"> of set so that Find(</w:t>
+      </w:r>
+      <w:proofErr w:type="spellStart"/>
+      <w:r>
+        <w:t>i</w:t>
+      </w:r>
+      <w:proofErr w:type="spellEnd"/>
+      <w:r>
+        <w:t xml:space="preserve">)=Find(j) </w:t>
+      </w:r>
+      <w:proofErr w:type="spellStart"/>
+      <w:r>
+        <w:t>iff</w:t>
+      </w:r>
+      <w:proofErr w:type="spellEnd"/>
+      <w:r>
+        <w:t xml:space="preserve"> </w:t>
+      </w:r>
+      <w:proofErr w:type="spellStart"/>
+      <w:r>
+        <w:t>i</w:t>
+      </w:r>
+      <w:proofErr w:type="spellEnd"/>
+      <w:r>
+        <w:t xml:space="preserve"> and j are in the same set</w:t>
+      </w:r>
+    </w:p>
+    <w:p/>
+    <w:p>
+      <w:r>
+        <w:t xml:space="preserve">n=5   </w:t>
+      </w:r>
+      <w:proofErr w:type="gramStart"/>
+      <w:r>
+        <w:t xml:space="preserve">   {</w:t>
+      </w:r>
+      <w:proofErr w:type="gramEnd"/>
+      <w:r>
+        <w:t>1,2,3,4,5}</w:t>
+      </w:r>
+    </w:p>
+    <w:p>
+      <w:proofErr w:type="gramStart"/>
+      <w:r>
+        <w:t>Union(</w:t>
+      </w:r>
+      <w:proofErr w:type="gramEnd"/>
+      <w:r>
+        <w:t>1,2)</w:t>
+      </w:r>
+    </w:p>
+    <w:p>
+      <w:proofErr w:type="gramStart"/>
+      <w:r>
+        <w:t>Union(</w:t>
+      </w:r>
+      <w:proofErr w:type="gramEnd"/>
+      <w:r>
+        <w:t>2,3)</w:t>
+      </w:r>
+    </w:p>
+    <w:p>
+      <w:proofErr w:type="gramStart"/>
+      <w:r>
+        <w:t>Union(</w:t>
+      </w:r>
+      <w:proofErr w:type="gramEnd"/>
+      <w:r>
+        <w:t>1,3)                                                                      Union(2,4)</w:t>
+      </w:r>
+    </w:p>
+    <w:p>
+      <w:proofErr w:type="gramStart"/>
+      <w:r>
+        <w:t>Find(</w:t>
+      </w:r>
+      <w:proofErr w:type="gramEnd"/>
+      <w:r>
+        <w:t>1)</w:t>
+      </w:r>
+      <w:r>
+        <w:sym w:font="Wingdings" w:char="F0E0"/>
+      </w:r>
+      <w:r>
+        <w:t>1</w:t>
+      </w:r>
+      <w:r>
+        <w:t xml:space="preserve"> </w:t>
+      </w:r>
+      <w:r>
+        <w:t xml:space="preserve">                                                                      Find(4)</w:t>
+      </w:r>
+      <w:r>
+        <w:sym w:font="Wingdings" w:char="F0E0"/>
+      </w:r>
+      <w:r>
+        <w:t>1</w:t>
+      </w:r>
+    </w:p>
+    <w:p>
+      <w:proofErr w:type="gramStart"/>
+      <w:r>
+        <w:t>Find(</w:t>
+      </w:r>
+      <w:proofErr w:type="gramEnd"/>
+      <w:r>
+        <w:t>2)</w:t>
+      </w:r>
+      <w:r>
+        <w:sym w:font="Wingdings" w:char="F0E0"/>
+      </w:r>
+      <w:r>
+        <w:t>1</w:t>
+      </w:r>
+    </w:p>
+    <w:p>
+      <w:r>
+        <w:t xml:space="preserve"> </w:t>
+      </w:r>
+      <w:proofErr w:type="gramStart"/>
+      <w:r>
+        <w:t>Find(</w:t>
+      </w:r>
+      <w:proofErr w:type="gramEnd"/>
+      <w:r>
+        <w:t>4)</w:t>
+      </w:r>
+      <w:r>
+        <w:sym w:font="Wingdings" w:char="F0E0"/>
+      </w:r>
+      <w:r>
+        <w:t>4</w:t>
+      </w:r>
+    </w:p>
+    <w:p/>
+    <w:tbl>
+      <w:tblPr>
+        <w:tblStyle w:val="TableGrid"/>
+        <w:tblW w:w="0" w:type="auto"/>
+        <w:tblLook w:val="04A0" w:firstRow="1" w:lastRow="0" w:firstColumn="1" w:lastColumn="0" w:noHBand="0" w:noVBand="1"/>
+      </w:tblPr>
+      <w:tblGrid>
+        <w:gridCol w:w="2350"/>
+        <w:gridCol w:w="2299"/>
+        <w:gridCol w:w="2402"/>
+        <w:gridCol w:w="2299"/>
+      </w:tblGrid>
+      <w:tr>
+        <w:tc>
+          <w:tcPr>
+            <w:tcW w:w="2350" w:type="dxa"/>
+            <w:tcBorders>
+              <w:right w:val="single" w:sz="4" w:space="0" w:color="auto"/>
+            </w:tcBorders>
+          </w:tcPr>
+          <w:p>
+            <w:r>
+              <w:t>ID</w:t>
+            </w:r>
+          </w:p>
+        </w:tc>
+        <w:tc>
+          <w:tcPr>
+            <w:tcW w:w="2299" w:type="dxa"/>
+            <w:tcBorders>
+              <w:top w:val="nil"/>
+              <w:left w:val="single" w:sz="4" w:space="0" w:color="auto"/>
+              <w:bottom w:val="nil"/>
+              <w:right w:val="single" w:sz="4" w:space="0" w:color="auto"/>
+            </w:tcBorders>
+          </w:tcPr>
+          <w:p/>
+        </w:tc>
+        <w:tc>
+          <w:tcPr>
+            <w:tcW w:w="2402" w:type="dxa"/>
+            <w:tcBorders>
+              <w:left w:val="single" w:sz="4" w:space="0" w:color="auto"/>
+            </w:tcBorders>
+          </w:tcPr>
+          <w:p>
+            <w:r>
+              <w:t>Sets</w:t>
+            </w:r>
+          </w:p>
+        </w:tc>
+        <w:tc>
+          <w:tcPr>
+            <w:tcW w:w="2299" w:type="dxa"/>
+          </w:tcPr>
+          <w:p/>
+        </w:tc>
+      </w:tr>
+      <w:tr>
+        <w:tc>
+          <w:tcPr>
+            <w:tcW w:w="2350" w:type="dxa"/>
+            <w:tcBorders>
+              <w:right w:val="single" w:sz="4" w:space="0" w:color="auto"/>
+            </w:tcBorders>
+          </w:tcPr>
+          <w:p>
+            <w:r>
+              <w:t>2</w:t>
+            </w:r>
+          </w:p>
+        </w:tc>
+        <w:tc>
+          <w:tcPr>
+            <w:tcW w:w="2299" w:type="dxa"/>
+            <w:tcBorders>
+              <w:top w:val="nil"/>
+              <w:left w:val="single" w:sz="4" w:space="0" w:color="auto"/>
+              <w:bottom w:val="nil"/>
+              <w:right w:val="single" w:sz="4" w:space="0" w:color="auto"/>
+            </w:tcBorders>
+          </w:tcPr>
+          <w:p/>
+        </w:tc>
+        <w:tc>
+          <w:tcPr>
+            <w:tcW w:w="2402" w:type="dxa"/>
+            <w:tcBorders>
+              <w:left w:val="single" w:sz="4" w:space="0" w:color="auto"/>
+            </w:tcBorders>
+          </w:tcPr>
+          <w:p>
+            <w:r>
+              <w:t>0</w:t>
+            </w:r>
+          </w:p>
+        </w:tc>
+        <w:tc>
+          <w:tcPr>
+            <w:tcW w:w="2299" w:type="dxa"/>
+          </w:tcPr>
+          <w:p>
+            <w:r>
+              <w:t>???</w:t>
+            </w:r>
+          </w:p>
+        </w:tc>
+      </w:tr>
+      <w:tr>
+        <w:tc>
+          <w:tcPr>
+            <w:tcW w:w="2350" w:type="dxa"/>
+            <w:tcBorders>
+              <w:right w:val="single" w:sz="4" w:space="0" w:color="auto"/>
+            </w:tcBorders>
+          </w:tcPr>
+          <w:p>
+            <w:r>
+              <w:t>2</w:t>
+            </w:r>
+          </w:p>
+        </w:tc>
+        <w:tc>
+          <w:tcPr>
+            <w:tcW w:w="2299" w:type="dxa"/>
+            <w:tcBorders>
+              <w:top w:val="nil"/>
+              <w:left w:val="single" w:sz="4" w:space="0" w:color="auto"/>
+              <w:bottom w:val="nil"/>
+              <w:right w:val="single" w:sz="4" w:space="0" w:color="auto"/>
+            </w:tcBorders>
+          </w:tcPr>
+          <w:p/>
+        </w:tc>
+        <w:tc>
+          <w:tcPr>
+            <w:tcW w:w="2402" w:type="dxa"/>
+            <w:tcBorders>
+              <w:left w:val="single" w:sz="4" w:space="0" w:color="auto"/>
+            </w:tcBorders>
+          </w:tcPr>
+          <w:p>
+            <w:r>
+              <w:t>2</w:t>
+            </w:r>
+          </w:p>
+        </w:tc>
+        <w:tc>
+          <w:tcPr>
+            <w:tcW w:w="2299" w:type="dxa"/>
+          </w:tcPr>
+          <w:p/>
+        </w:tc>
+      </w:tr>
+      <w:tr>
+        <w:tc>
+          <w:tcPr>
+            <w:tcW w:w="2350" w:type="dxa"/>
+            <w:tcBorders>
+              <w:right w:val="single" w:sz="4" w:space="0" w:color="auto"/>
+            </w:tcBorders>
+          </w:tcPr>
+          <w:p>
+            <w:r>
+              <w:t>3</w:t>
+            </w:r>
+          </w:p>
+        </w:tc>
+        <w:tc>
+          <w:tcPr>
+            <w:tcW w:w="2299" w:type="dxa"/>
+            <w:tcBorders>
+              <w:top w:val="nil"/>
+              <w:left w:val="single" w:sz="4" w:space="0" w:color="auto"/>
+              <w:bottom w:val="nil"/>
+              <w:right w:val="single" w:sz="4" w:space="0" w:color="auto"/>
+            </w:tcBorders>
+          </w:tcPr>
+          <w:p/>
+        </w:tc>
+        <w:tc>
+          <w:tcPr>
+            <w:tcW w:w="2402" w:type="dxa"/>
+            <w:tcBorders>
+              <w:left w:val="single" w:sz="4" w:space="0" w:color="auto"/>
+            </w:tcBorders>
+          </w:tcPr>
+          <w:p>
+            <w:r>
+              <w:t>1</w:t>
+            </w:r>
+          </w:p>
+        </w:tc>
+        <w:tc>
+          <w:tcPr>
+            <w:tcW w:w="2299" w:type="dxa"/>
+          </w:tcPr>
+          <w:p/>
+        </w:tc>
+      </w:tr>
+      <w:tr>
+        <w:tc>
+          <w:tcPr>
+            <w:tcW w:w="2350" w:type="dxa"/>
+            <w:tcBorders>
+              <w:right w:val="single" w:sz="4" w:space="0" w:color="auto"/>
+            </w:tcBorders>
+          </w:tcPr>
+          <w:p>
+            <w:r>
+              <w:t>4</w:t>
+            </w:r>
+          </w:p>
+        </w:tc>
+        <w:tc>
+          <w:tcPr>
+            <w:tcW w:w="2299" w:type="dxa"/>
+            <w:tcBorders>
+              <w:top w:val="nil"/>
+              <w:left w:val="single" w:sz="4" w:space="0" w:color="auto"/>
+              <w:bottom w:val="nil"/>
+              <w:right w:val="single" w:sz="4" w:space="0" w:color="auto"/>
+            </w:tcBorders>
+          </w:tcPr>
+          <w:p/>
+        </w:tc>
+        <w:tc>
+          <w:tcPr>
+            <w:tcW w:w="2402" w:type="dxa"/>
+            <w:tcBorders>
+              <w:left w:val="single" w:sz="4" w:space="0" w:color="auto"/>
+            </w:tcBorders>
+          </w:tcPr>
+          <w:p>
+            <w:r>
+              <w:t>1</w:t>
+            </w:r>
+          </w:p>
+        </w:tc>
+        <w:tc>
+          <w:tcPr>
+            <w:tcW w:w="2299" w:type="dxa"/>
+          </w:tcPr>
+          <w:p/>
+        </w:tc>
+      </w:tr>
+      <w:tr>
+        <w:tc>
+          <w:tcPr>
+            <w:tcW w:w="2350" w:type="dxa"/>
+            <w:tcBorders>
+              <w:right w:val="single" w:sz="4" w:space="0" w:color="auto"/>
+            </w:tcBorders>
+          </w:tcPr>
+          <w:p>
+            <w:r>
+              <w:t>5</w:t>
+            </w:r>
+          </w:p>
+        </w:tc>
+        <w:tc>
+          <w:tcPr>
+            <w:tcW w:w="2299" w:type="dxa"/>
+            <w:tcBorders>
+              <w:top w:val="nil"/>
+              <w:left w:val="single" w:sz="4" w:space="0" w:color="auto"/>
+              <w:bottom w:val="nil"/>
+              <w:right w:val="single" w:sz="4" w:space="0" w:color="auto"/>
+            </w:tcBorders>
+          </w:tcPr>
+          <w:p/>
+        </w:tc>
+        <w:tc>
+          <w:tcPr>
+            <w:tcW w:w="2402" w:type="dxa"/>
+            <w:tcBorders>
+              <w:left w:val="single" w:sz="4" w:space="0" w:color="auto"/>
+            </w:tcBorders>
+          </w:tcPr>
+          <w:p>
+            <w:r>
+              <w:t>1</w:t>
+            </w:r>
+          </w:p>
+        </w:tc>
+        <w:tc>
+          <w:tcPr>
+            <w:tcW w:w="2299" w:type="dxa"/>
+          </w:tcPr>
+          <w:p/>
+        </w:tc>
+      </w:tr>
+    </w:tbl>
+    <w:p>
+      <w:r>
+        <w:t>Find(</w:t>
+      </w:r>
+      <w:proofErr w:type="spellStart"/>
+      <w:r>
+        <w:t>i</w:t>
+      </w:r>
+      <w:proofErr w:type="spellEnd"/>
+      <w:r>
+        <w:t>)   return ID(</w:t>
+      </w:r>
+      <w:proofErr w:type="spellStart"/>
+      <w:r>
+        <w:t>i</w:t>
+      </w:r>
+      <w:proofErr w:type="spellEnd"/>
+      <w:r>
+        <w:t>)</w:t>
+      </w:r>
+    </w:p>
+    <w:p/>
+    <w:p>
+      <w:r>
+        <w:t>Union(</w:t>
+      </w:r>
+      <w:proofErr w:type="spellStart"/>
+      <w:proofErr w:type="gramStart"/>
+      <w:r>
+        <w:t>I,j</w:t>
+      </w:r>
+      <w:proofErr w:type="spellEnd"/>
+      <w:proofErr w:type="gramEnd"/>
+      <w:r>
+        <w:t>)</w:t>
+      </w:r>
+    </w:p>
+    <w:p>
+      <w:r>
+        <w:t>Move the shorter of Set(Find(</w:t>
+      </w:r>
+      <w:proofErr w:type="spellStart"/>
+      <w:r>
+        <w:t>i</w:t>
+      </w:r>
+      <w:proofErr w:type="spellEnd"/>
+      <w:r>
+        <w:t>)), Set (Find(j)) onto the larger list</w:t>
+      </w:r>
+    </w:p>
+    <w:p/>
+    <w:p>
+      <w:r>
+        <w:t>Each element that moves ends up in a list at least twice as long</w:t>
+      </w:r>
+    </w:p>
+    <w:p>
+      <w:r>
+        <w:t xml:space="preserve">Each element can move at most log n </w:t>
+      </w:r>
+      <w:proofErr w:type="spellStart"/>
+      <w:proofErr w:type="gramStart"/>
+      <w:r>
+        <w:t>times,all</w:t>
+      </w:r>
+      <w:proofErr w:type="spellEnd"/>
+      <w:proofErr w:type="gramEnd"/>
+      <w:r>
+        <w:t xml:space="preserve"> unions returned take O(</w:t>
+      </w:r>
+      <w:proofErr w:type="spellStart"/>
+      <w:r>
+        <w:t>nlog</w:t>
+      </w:r>
+      <w:proofErr w:type="spellEnd"/>
+      <w:r>
+        <w:t xml:space="preserve"> n) time</w:t>
+      </w:r>
+    </w:p>
+    <w:p/>
+    <w:p>
+      <w:r>
+        <w:t>f(n)=n-2</w:t>
+      </w:r>
+    </w:p>
+    <w:p>
+      <w:r>
+        <w:lastRenderedPageBreak/>
+        <w:t>g(n)=f*(n)=n/2</w:t>
+      </w:r>
+    </w:p>
+    <w:p>
+      <w:r>
+        <w:t>g*(n)=log n</w:t>
+      </w:r>
+    </w:p>
+    <w:p>
+      <w:r>
+        <w:t>log*(n)</w:t>
+      </w:r>
+    </w:p>
+    <w:p>
+      <w:r>
+        <w:t>how many time do you apply log before it is below 2</w:t>
+      </w:r>
+    </w:p>
+    <w:p>
+      <w:pPr>
+        <w:pStyle w:val="Heading2"/>
+      </w:pPr>
+    </w:p>
+    <w:p>
+      <w:pPr>
+        <w:pStyle w:val="Heading2"/>
+      </w:pPr>
+      <w:r>
+        <w:t>Least Common Ancestors (LCA)</w:t>
+      </w:r>
+    </w:p>
+    <w:p>
+      <w:r>
+        <w:t>Linear time to pre-</w:t>
+      </w:r>
+      <w:proofErr w:type="gramStart"/>
+      <w:r>
+        <w:t>process ,</w:t>
+      </w:r>
+      <w:proofErr w:type="gramEnd"/>
+      <w:r>
+        <w:t xml:space="preserve"> </w:t>
+      </w:r>
+      <w:r>
+        <w:t xml:space="preserve">linear </w:t>
+      </w:r>
+      <w:r>
+        <w:t>query</w:t>
+      </w:r>
+      <w:r>
+        <w:t xml:space="preserve"> </w:t>
+      </w:r>
+      <w:r>
+        <w:t xml:space="preserve">time  </w:t>
+      </w:r>
+      <w:r>
+        <w:t>&lt;</w:t>
+      </w:r>
+      <w:r>
+        <w:t>O(</w:t>
+      </w:r>
+      <w:r>
+        <w:t>n</w:t>
+      </w:r>
+      <w:r>
+        <w:t>)</w:t>
+      </w:r>
+      <w:r>
+        <w:t>,O(n)&gt;</w:t>
+      </w:r>
+    </w:p>
+    <w:p>
+      <w:r>
+        <w:t>Not balanced, arbitrary tree</w:t>
+      </w:r>
+    </w:p>
+    <w:p>
+      <w:r>
+        <w:t xml:space="preserve">a b a d c d </w:t>
+      </w:r>
+      <w:proofErr w:type="gramStart"/>
+      <w:r>
+        <w:t>e  g</w:t>
+      </w:r>
+      <w:proofErr w:type="gramEnd"/>
+      <w:r>
+        <w:t xml:space="preserve"> e h  </w:t>
+      </w:r>
+      <w:proofErr w:type="spellStart"/>
+      <w:r>
+        <w:t>i</w:t>
+      </w:r>
+      <w:proofErr w:type="spellEnd"/>
+      <w:r>
+        <w:t xml:space="preserve">  h  j  k j  l   j h e d a</w:t>
+      </w:r>
+    </w:p>
+    <w:p>
+      <w:r>
+        <w:t xml:space="preserve">1 2 1 2 </w:t>
+      </w:r>
+      <w:r>
+        <w:rPr>
+          <w:u w:val="single"/>
+        </w:rPr>
+        <w:t xml:space="preserve">3 2 </w:t>
+      </w:r>
+      <w:proofErr w:type="gramStart"/>
+      <w:r>
+        <w:rPr>
+          <w:u w:val="single"/>
+        </w:rPr>
+        <w:t>3  4</w:t>
+      </w:r>
+      <w:proofErr w:type="gramEnd"/>
+      <w:r>
+        <w:rPr>
+          <w:u w:val="single"/>
+        </w:rPr>
+        <w:t xml:space="preserve"> 3 4  5 4 5 6 </w:t>
+      </w:r>
+      <w:r>
+        <w:t>5 6 5 4 3 2 1</w:t>
+      </w:r>
+    </w:p>
+    <w:p/>
+    <w:p>
+      <w:r>
+        <w:t xml:space="preserve">RMQ (range minimum </w:t>
+      </w:r>
+      <w:bookmarkStart w:id="1" w:name="_Hlk495057177"/>
+      <w:r>
+        <w:t>query</w:t>
+      </w:r>
+      <w:bookmarkEnd w:id="1"/>
+      <w:r>
+        <w:t xml:space="preserve">) </w:t>
+      </w:r>
+    </w:p>
+    <w:p>
+      <w:r>
+        <w:t xml:space="preserve">Preprocess query A </w:t>
+      </w:r>
+    </w:p>
+    <w:p>
+      <w:r>
+        <w:t>RMQ(</w:t>
+      </w:r>
+      <w:proofErr w:type="spellStart"/>
+      <w:proofErr w:type="gramStart"/>
+      <w:r>
+        <w:t>i,j</w:t>
+      </w:r>
+      <w:proofErr w:type="spellEnd"/>
+      <w:proofErr w:type="gramEnd"/>
+      <w:r>
+        <w:t xml:space="preserve">)  </w:t>
+      </w:r>
+      <w:r>
+        <w:sym w:font="Wingdings" w:char="F0E0"/>
+      </w:r>
+      <w:r>
+        <w:t xml:space="preserve"> position of min in A[</w:t>
+      </w:r>
+      <w:proofErr w:type="spellStart"/>
+      <w:r>
+        <w:t>i;j</w:t>
+      </w:r>
+      <w:proofErr w:type="spellEnd"/>
+      <w:r>
+        <w:t xml:space="preserve">] 2-D array   </w:t>
+      </w:r>
+    </w:p>
+    <w:p>
+      <w:r>
+        <w:t xml:space="preserve">Make a giant </w:t>
+      </w:r>
+      <w:proofErr w:type="gramStart"/>
+      <w:r>
+        <w:t>table,  O</w:t>
+      </w:r>
+      <w:proofErr w:type="gramEnd"/>
+      <w:r>
+        <w:t>(n^2) to fill in.  &lt;O</w:t>
+      </w:r>
+      <w:r>
+        <w:t>(n^2</w:t>
+      </w:r>
+      <w:proofErr w:type="gramStart"/>
+      <w:r>
+        <w:t>),</w:t>
+      </w:r>
+      <w:r>
+        <w:t>O</w:t>
+      </w:r>
+      <w:proofErr w:type="gramEnd"/>
+      <w:r>
+        <w:t>(1)</w:t>
+      </w:r>
+      <w:r>
+        <w:t>&gt;</w:t>
+      </w:r>
+    </w:p>
+    <w:p/>
+    <w:tbl>
+      <w:tblPr>
+        <w:tblStyle w:val="TableGrid"/>
+        <w:tblW w:w="0" w:type="auto"/>
+        <w:tblLook w:val="04A0" w:firstRow="1" w:lastRow="0" w:firstColumn="1" w:lastColumn="0" w:noHBand="0" w:noVBand="1"/>
+      </w:tblPr>
+      <w:tblGrid>
+        <w:gridCol w:w="2337"/>
+        <w:gridCol w:w="2337"/>
+        <w:gridCol w:w="2338"/>
+        <w:gridCol w:w="2338"/>
+      </w:tblGrid>
+      <w:tr>
+        <w:tc>
+          <w:tcPr>
+            <w:tcW w:w="2337" w:type="dxa"/>
+          </w:tcPr>
+          <w:p>
+            <w:r>
+              <w:t>1</w:t>
+            </w:r>
+          </w:p>
+        </w:tc>
+        <w:tc>
+          <w:tcPr>
+            <w:tcW w:w="2337" w:type="dxa"/>
+          </w:tcPr>
+          <w:p>
+            <w:r>
+              <w:t>2</w:t>
+            </w:r>
+          </w:p>
+        </w:tc>
+        <w:tc>
+          <w:tcPr>
+            <w:tcW w:w="2338" w:type="dxa"/>
+          </w:tcPr>
+          <w:p>
+            <w:r>
+              <w:t>3</w:t>
+            </w:r>
+          </w:p>
+        </w:tc>
+        <w:tc>
+          <w:tcPr>
+            <w:tcW w:w="2338" w:type="dxa"/>
+          </w:tcPr>
+          <w:p>
+            <w:r>
+              <w:t>4</w:t>
+            </w:r>
+          </w:p>
+        </w:tc>
+      </w:tr>
+      <w:tr>
+        <w:tc>
+          <w:tcPr>
+            <w:tcW w:w="2337" w:type="dxa"/>
+          </w:tcPr>
+          <w:p>
+            <w:r>
+              <w:t>1</w:t>
+            </w:r>
+          </w:p>
+        </w:tc>
+        <w:tc>
+          <w:tcPr>
+            <w:tcW w:w="2337" w:type="dxa"/>
+          </w:tcPr>
+          <w:p>
+            <w:r>
+              <w:t>4</w:t>
+            </w:r>
+          </w:p>
+        </w:tc>
+        <w:tc>
+          <w:tcPr>
+            <w:tcW w:w="2338" w:type="dxa"/>
+          </w:tcPr>
+          <w:p>
+            <w:r>
+              <w:t>2</w:t>
+            </w:r>
+          </w:p>
+        </w:tc>
+        <w:tc>
+          <w:tcPr>
+            <w:tcW w:w="2338" w:type="dxa"/>
+          </w:tcPr>
+          <w:p>
+            <w:r>
+              <w:t>7</w:t>
+            </w:r>
+          </w:p>
+        </w:tc>
+      </w:tr>
+    </w:tbl>
+    <w:p/>
+    <w:tbl>
+      <w:tblPr>
+        <w:tblStyle w:val="TableGrid"/>
+        <w:tblW w:w="0" w:type="auto"/>
+        <w:tblLook w:val="04A0" w:firstRow="1" w:lastRow="0" w:firstColumn="1" w:lastColumn="0" w:noHBand="0" w:noVBand="1"/>
+      </w:tblPr>
+      <w:tblGrid>
+        <w:gridCol w:w="1870"/>
+        <w:gridCol w:w="1870"/>
+        <w:gridCol w:w="1870"/>
+        <w:gridCol w:w="1870"/>
+        <w:gridCol w:w="1870"/>
+      </w:tblGrid>
+      <w:tr>
+        <w:tc>
+          <w:tcPr>
+            <w:tcW w:w="1870" w:type="dxa"/>
+          </w:tcPr>
+          <w:p/>
+        </w:tc>
+        <w:tc>
+          <w:tcPr>
+            <w:tcW w:w="1870" w:type="dxa"/>
+          </w:tcPr>
+          <w:p>
+            <w:r>
+              <w:t>1</w:t>
+            </w:r>
+          </w:p>
+        </w:tc>
+        <w:tc>
+          <w:tcPr>
+            <w:tcW w:w="1870" w:type="dxa"/>
+          </w:tcPr>
+          <w:p>
+            <w:r>
+              <w:t>2</w:t>
+            </w:r>
+          </w:p>
+        </w:tc>
+        <w:tc>
+          <w:tcPr>
+            <w:tcW w:w="1870" w:type="dxa"/>
+          </w:tcPr>
+          <w:p>
+            <w:r>
+              <w:t>3</w:t>
+            </w:r>
+          </w:p>
+        </w:tc>
+        <w:tc>
+          <w:tcPr>
+            <w:tcW w:w="1870" w:type="dxa"/>
+          </w:tcPr>
+          <w:p>
+            <w:r>
+              <w:t>4</w:t>
+            </w:r>
+          </w:p>
+        </w:tc>
+      </w:tr>
+      <w:tr>
+        <w:tc>
+          <w:tcPr>
+            <w:tcW w:w="1870" w:type="dxa"/>
+          </w:tcPr>
+          <w:p>
+            <w:r>
+              <w:t>1</w:t>
+            </w:r>
+          </w:p>
+        </w:tc>
+        <w:tc>
+          <w:tcPr>
+            <w:tcW w:w="1870" w:type="dxa"/>
+          </w:tcPr>
+          <w:p>
+            <w:r>
+              <w:t>1</w:t>
+            </w:r>
+          </w:p>
+        </w:tc>
+        <w:tc>
+          <w:tcPr>
+            <w:tcW w:w="1870" w:type="dxa"/>
+          </w:tcPr>
+          <w:p>
+            <w:r>
+              <w:t>1</w:t>
+            </w:r>
+          </w:p>
+        </w:tc>
+        <w:tc>
+          <w:tcPr>
+            <w:tcW w:w="1870" w:type="dxa"/>
+          </w:tcPr>
+          <w:p>
+            <w:r>
+              <w:t>1</w:t>
+            </w:r>
+          </w:p>
+        </w:tc>
+        <w:tc>
+          <w:tcPr>
+            <w:tcW w:w="1870" w:type="dxa"/>
+          </w:tcPr>
+          <w:p>
+            <w:r>
+              <w:t>1</w:t>
+            </w:r>
+          </w:p>
+        </w:tc>
+      </w:tr>
+      <w:tr>
+        <w:tc>
+          <w:tcPr>
+            <w:tcW w:w="1870" w:type="dxa"/>
+          </w:tcPr>
+          <w:p>
+            <w:r>
+              <w:t>2</w:t>
+            </w:r>
+          </w:p>
+        </w:tc>
+        <w:tc>
+          <w:tcPr>
+            <w:tcW w:w="1870" w:type="dxa"/>
+          </w:tcPr>
+          <w:p/>
+        </w:tc>
+        <w:tc>
+          <w:tcPr>
+            <w:tcW w:w="1870" w:type="dxa"/>
+          </w:tcPr>
+          <w:p>
+            <w:r>
+              <w:t>2</w:t>
+            </w:r>
+          </w:p>
+        </w:tc>
+        <w:tc>
+          <w:tcPr>
+            <w:tcW w:w="1870" w:type="dxa"/>
+          </w:tcPr>
+          <w:p>
+            <w:r>
+              <w:t>3</w:t>
+            </w:r>
+          </w:p>
+        </w:tc>
+        <w:tc>
+          <w:tcPr>
+            <w:tcW w:w="1870" w:type="dxa"/>
+          </w:tcPr>
+          <w:p>
+            <w:r>
+              <w:t>3</w:t>
+            </w:r>
+          </w:p>
+        </w:tc>
+      </w:tr>
+      <w:tr>
+        <w:tc>
+          <w:tcPr>
+            <w:tcW w:w="1870" w:type="dxa"/>
+          </w:tcPr>
+          <w:p>
+            <w:r>
+              <w:t>3</w:t>
+            </w:r>
+          </w:p>
+        </w:tc>
+        <w:tc>
+          <w:tcPr>
+            <w:tcW w:w="1870" w:type="dxa"/>
+          </w:tcPr>
+          <w:p/>
+        </w:tc>
+        <w:tc>
+          <w:tcPr>
+            <w:tcW w:w="1870" w:type="dxa"/>
+          </w:tcPr>
+          <w:p/>
+        </w:tc>
+        <w:tc>
+          <w:tcPr>
+            <w:tcW w:w="1870" w:type="dxa"/>
+          </w:tcPr>
+          <w:p>
+            <w:r>
+              <w:t>3</w:t>
+            </w:r>
+          </w:p>
+        </w:tc>
+        <w:tc>
+          <w:tcPr>
+            <w:tcW w:w="1870" w:type="dxa"/>
+          </w:tcPr>
+          <w:p>
+            <w:r>
+              <w:t>3</w:t>
+            </w:r>
+          </w:p>
+        </w:tc>
+      </w:tr>
+      <w:tr>
+        <w:tc>
+          <w:tcPr>
+            <w:tcW w:w="1870" w:type="dxa"/>
+          </w:tcPr>
+          <w:p>
+            <w:r>
+              <w:t>4</w:t>
+            </w:r>
+          </w:p>
+        </w:tc>
+        <w:tc>
+          <w:tcPr>
+            <w:tcW w:w="1870" w:type="dxa"/>
+          </w:tcPr>
+          <w:p/>
+        </w:tc>
+        <w:tc>
+          <w:tcPr>
+            <w:tcW w:w="1870" w:type="dxa"/>
+          </w:tcPr>
+          <w:p/>
+        </w:tc>
+        <w:tc>
+          <w:tcPr>
+            <w:tcW w:w="1870" w:type="dxa"/>
+          </w:tcPr>
+          <w:p/>
+        </w:tc>
+        <w:tc>
+          <w:tcPr>
+            <w:tcW w:w="1870" w:type="dxa"/>
+          </w:tcPr>
+          <w:p>
+            <w:r>
+              <w:t>4</w:t>
+            </w:r>
+          </w:p>
+        </w:tc>
+      </w:tr>
+    </w:tbl>
+    <w:p/>
+    <w:p>
+      <w:r>
+        <w:t>Starting position (</w:t>
+      </w:r>
+      <w:proofErr w:type="gramStart"/>
+      <w:r>
+        <w:t>n)  width</w:t>
+      </w:r>
+      <w:proofErr w:type="gramEnd"/>
+      <w:r>
+        <w:t xml:space="preserve"> log n</w:t>
+      </w:r>
+    </w:p>
+    <w:p>
+      <w:r>
+        <w:t xml:space="preserve">                                          1,2                                    2,3                           3,4</w:t>
+      </w:r>
+    </w:p>
+    <w:tbl>
+      <w:tblPr>
+        <w:tblStyle w:val="TableGrid"/>
+        <w:tblW w:w="0" w:type="auto"/>
+        <w:tblLook w:val="04A0" w:firstRow="1" w:lastRow="0" w:firstColumn="1" w:lastColumn="0" w:noHBand="0" w:noVBand="1"/>
+      </w:tblPr>
+      <w:tblGrid>
+        <w:gridCol w:w="1870"/>
+        <w:gridCol w:w="1870"/>
+        <w:gridCol w:w="1870"/>
+        <w:gridCol w:w="1870"/>
+        <w:gridCol w:w="1870"/>
+      </w:tblGrid>
+      <w:tr>
+        <w:tc>
+          <w:tcPr>
+            <w:tcW w:w="1870" w:type="dxa"/>
+          </w:tcPr>
+          <w:p>
+            <w:r>
+              <w:t>2</w:t>
+            </w:r>
+          </w:p>
+        </w:tc>
+        <w:tc>
+          <w:tcPr>
+            <w:tcW w:w="1870" w:type="dxa"/>
+          </w:tcPr>
+          <w:p>
+            <w:r>
+              <w:t>1</w:t>
+            </w:r>
+          </w:p>
+        </w:tc>
+        <w:tc>
+          <w:tcPr>
+            <w:tcW w:w="1870" w:type="dxa"/>
+          </w:tcPr>
+          <w:p>
+            <w:r>
+              <w:t>3</w:t>
+            </w:r>
+          </w:p>
+        </w:tc>
+        <w:tc>
+          <w:tcPr>
+            <w:tcW w:w="1870" w:type="dxa"/>
+          </w:tcPr>
+          <w:p>
+            <w:r>
+              <w:t>3</w:t>
+            </w:r>
+          </w:p>
+        </w:tc>
+        <w:tc>
+          <w:tcPr>
+            <w:tcW w:w="1870" w:type="dxa"/>
+          </w:tcPr>
+          <w:p>
+            <w:r>
+              <w:t>-</w:t>
+            </w:r>
+          </w:p>
+        </w:tc>
+      </w:tr>
+      <w:tr>
+        <w:tc>
+          <w:tcPr>
+            <w:tcW w:w="1870" w:type="dxa"/>
+          </w:tcPr>
+          <w:p>
+            <w:r>
+              <w:t>4</w:t>
+            </w:r>
+          </w:p>
+        </w:tc>
+        <w:tc>
+          <w:tcPr>
+            <w:tcW w:w="1870" w:type="dxa"/>
+          </w:tcPr>
+          <w:p>
+            <w:r>
+              <w:t>1</w:t>
+            </w:r>
+          </w:p>
+        </w:tc>
+        <w:tc>
+          <w:tcPr>
+            <w:tcW w:w="1870" w:type="dxa"/>
+          </w:tcPr>
+          <w:p>
+            <w:r>
+              <w:t>-</w:t>
+            </w:r>
+          </w:p>
+        </w:tc>
+        <w:tc>
+          <w:tcPr>
+            <w:tcW w:w="1870" w:type="dxa"/>
+          </w:tcPr>
+          <w:p>
+            <w:r>
+              <w:t>-</w:t>
+            </w:r>
+          </w:p>
+        </w:tc>
+        <w:tc>
+          <w:tcPr>
+            <w:tcW w:w="1870" w:type="dxa"/>
+          </w:tcPr>
+          <w:p>
+            <w:r>
+              <w:t>-</w:t>
+            </w:r>
+          </w:p>
+        </w:tc>
+      </w:tr>
+      <w:tr>
+        <w:tc>
+          <w:tcPr>
+            <w:tcW w:w="1870" w:type="dxa"/>
+          </w:tcPr>
+          <w:p/>
+        </w:tc>
+        <w:tc>
+          <w:tcPr>
+            <w:tcW w:w="1870" w:type="dxa"/>
+          </w:tcPr>
+          <w:p/>
+        </w:tc>
+        <w:tc>
+          <w:tcPr>
+            <w:tcW w:w="1870" w:type="dxa"/>
+          </w:tcPr>
+          <w:p/>
+        </w:tc>
+        <w:tc>
+          <w:tcPr>
+            <w:tcW w:w="1870" w:type="dxa"/>
+          </w:tcPr>
+          <w:p/>
+        </w:tc>
+        <w:tc>
+          <w:tcPr>
+            <w:tcW w:w="1870" w:type="dxa"/>
+          </w:tcPr>
+          <w:p/>
+        </w:tc>
+      </w:tr>
+      <w:tr>
+        <w:tc>
+          <w:tcPr>
+            <w:tcW w:w="1870" w:type="dxa"/>
+          </w:tcPr>
+          <w:p/>
+        </w:tc>
+        <w:tc>
+          <w:tcPr>
+            <w:tcW w:w="1870" w:type="dxa"/>
+          </w:tcPr>
+          <w:p/>
+        </w:tc>
+        <w:tc>
+          <w:tcPr>
+            <w:tcW w:w="1870" w:type="dxa"/>
+          </w:tcPr>
+          <w:p/>
+        </w:tc>
+        <w:tc>
+          <w:tcPr>
+            <w:tcW w:w="1870" w:type="dxa"/>
+          </w:tcPr>
+          <w:p/>
+        </w:tc>
+        <w:tc>
+          <w:tcPr>
+            <w:tcW w:w="1870" w:type="dxa"/>
+          </w:tcPr>
+          <w:p/>
+        </w:tc>
+      </w:tr>
+      <w:tr>
+        <w:tc>
+          <w:tcPr>
+            <w:tcW w:w="1870" w:type="dxa"/>
+          </w:tcPr>
+          <w:p/>
+        </w:tc>
+        <w:tc>
+          <w:tcPr>
+            <w:tcW w:w="1870" w:type="dxa"/>
+          </w:tcPr>
+          <w:p/>
+        </w:tc>
+        <w:tc>
+          <w:tcPr>
+            <w:tcW w:w="1870" w:type="dxa"/>
+          </w:tcPr>
+          <w:p/>
+        </w:tc>
+        <w:tc>
+          <w:tcPr>
+            <w:tcW w:w="1870" w:type="dxa"/>
+          </w:tcPr>
+          <w:p/>
+        </w:tc>
+        <w:tc>
+          <w:tcPr>
+            <w:tcW w:w="1870" w:type="dxa"/>
+          </w:tcPr>
+          <w:p/>
+        </w:tc>
+      </w:tr>
+    </w:tbl>
+    <w:p/>
+    <w:p>
+      <w:r>
+        <w:t xml:space="preserve">To fill 2^i entries, look at 2^i-1 </w:t>
+      </w:r>
+    </w:p>
+    <w:p>
+      <w:r>
+        <w:lastRenderedPageBreak/>
+        <w:t xml:space="preserve">slip query in size of 64 into 2 </w:t>
+      </w:r>
+      <w:proofErr w:type="gramStart"/>
+      <w:r>
+        <w:t>query</w:t>
+      </w:r>
+      <w:proofErr w:type="gramEnd"/>
+      <w:r>
+        <w:t xml:space="preserve"> in size of 32</w:t>
+      </w:r>
+    </w:p>
+    <w:p>
+      <w:r>
+        <w:t>&lt;</w:t>
+      </w:r>
+      <w:proofErr w:type="gramStart"/>
+      <w:r>
+        <w:t>O(</w:t>
+      </w:r>
+      <w:proofErr w:type="gramEnd"/>
+      <w:r>
+        <w:t>n log n), O(log)&gt;</w:t>
+      </w:r>
+    </w:p>
+    <w:p>
+      <w:r>
+        <w:t xml:space="preserve">   Fill </w:t>
+      </w:r>
+      <w:proofErr w:type="gramStart"/>
+      <w:r>
+        <w:t>in ,</w:t>
+      </w:r>
+      <w:proofErr w:type="gramEnd"/>
+      <w:r>
+        <w:t xml:space="preserve">  query</w:t>
+      </w:r>
+    </w:p>
+    <w:p>
+      <w:r>
+        <w:t>&lt;</w:t>
+      </w:r>
+      <w:proofErr w:type="gramStart"/>
+      <w:r>
+        <w:t>O(</w:t>
+      </w:r>
+      <w:proofErr w:type="gramEnd"/>
+      <w:r>
+        <w:t>n log n), O(1)&gt;</w:t>
+      </w:r>
+    </w:p>
+    <w:p>
+      <w:r>
+        <w:t xml:space="preserve">In a giant cell of 63, Look at 32 </w:t>
+      </w:r>
+      <w:proofErr w:type="gramStart"/>
+      <w:r>
+        <w:t>left</w:t>
+      </w:r>
+      <w:proofErr w:type="gramEnd"/>
+      <w:r>
+        <w:t xml:space="preserve"> aligned, and 32 right aligned.</w:t>
+      </w:r>
+    </w:p>
+    <w:p/>
+    <w:p>
+      <w:r>
+        <w:t xml:space="preserve">a b a d c d </w:t>
+      </w:r>
+      <w:proofErr w:type="gramStart"/>
+      <w:r>
+        <w:t>e  g</w:t>
+      </w:r>
+      <w:proofErr w:type="gramEnd"/>
+      <w:r>
+        <w:t xml:space="preserve"> e h  </w:t>
+      </w:r>
+      <w:proofErr w:type="spellStart"/>
+      <w:r>
+        <w:t>i</w:t>
+      </w:r>
+      <w:proofErr w:type="spellEnd"/>
+      <w:r>
+        <w:t xml:space="preserve">  h  j  k j  l   j h e d a</w:t>
+      </w:r>
+    </w:p>
+    <w:p>
+      <w:r>
+        <w:t xml:space="preserve">1 2 1 2 </w:t>
+      </w:r>
+      <w:r>
+        <w:rPr>
+          <w:u w:val="single"/>
+        </w:rPr>
+        <w:t xml:space="preserve">3 2 </w:t>
+      </w:r>
+      <w:proofErr w:type="gramStart"/>
+      <w:r>
+        <w:rPr>
+          <w:u w:val="single"/>
+        </w:rPr>
+        <w:t>3  4</w:t>
+      </w:r>
+      <w:proofErr w:type="gramEnd"/>
+      <w:r>
+        <w:rPr>
+          <w:u w:val="single"/>
+        </w:rPr>
+        <w:t xml:space="preserve"> 3 4  5 4 5 6 </w:t>
+      </w:r>
+      <w:r>
+        <w:t>5 6 5 4 3 2 1</w:t>
+      </w:r>
+    </w:p>
+    <w:p>
+      <w:r>
+        <w:t xml:space="preserve">Adjacent entries different by one </w:t>
+      </w:r>
+    </w:p>
+    <w:p>
+      <w:r>
+        <w:t xml:space="preserve">Solve </w:t>
+      </w:r>
+      <m:oMath>
+        <m:r>
+          <m:rPr>
+            <m:sty m:val="p"/>
+          </m:rPr>
+          <w:rPr>
+            <w:rFonts w:ascii="Cambria Math" w:hAnsi="Cambria Math"/>
+          </w:rPr>
+          <m:t>±1</m:t>
+        </m:r>
+      </m:oMath>
+      <w:r>
+        <w:t xml:space="preserve"> RMQ (range minimum query) problems</w:t>
+      </w:r>
+    </w:p>
+    <w:p>
+      <w:r>
+        <w:t xml:space="preserve">We have an array A, break it into blocks of size log n /2 </w:t>
+      </w:r>
+    </w:p>
+    <w:p>
+      <w:r>
+        <w:t>A</w:t>
+      </w:r>
+    </w:p>
+    <w:tbl>
+      <w:tblPr>
+        <w:tblStyle w:val="TableGrid"/>
+        <w:tblW w:w="0" w:type="auto"/>
+        <w:tblLook w:val="04A0" w:firstRow="1" w:lastRow="0" w:firstColumn="1" w:lastColumn="0" w:noHBand="0" w:noVBand="1"/>
+      </w:tblPr>
+      <w:tblGrid>
+        <w:gridCol w:w="935"/>
+        <w:gridCol w:w="935"/>
+        <w:gridCol w:w="935"/>
+        <w:gridCol w:w="935"/>
+        <w:gridCol w:w="935"/>
+        <w:gridCol w:w="935"/>
+        <w:gridCol w:w="935"/>
+        <w:gridCol w:w="935"/>
+        <w:gridCol w:w="935"/>
+        <w:gridCol w:w="935"/>
+      </w:tblGrid>
+      <w:tr>
+        <w:tc>
+          <w:tcPr>
+            <w:tcW w:w="935" w:type="dxa"/>
+          </w:tcPr>
+          <w:p/>
+        </w:tc>
+        <w:tc>
+          <w:tcPr>
+            <w:tcW w:w="935" w:type="dxa"/>
+          </w:tcPr>
+          <w:p/>
+        </w:tc>
+        <w:tc>
+          <w:tcPr>
+            <w:tcW w:w="935" w:type="dxa"/>
+          </w:tcPr>
+          <w:p/>
+        </w:tc>
+        <w:tc>
+          <w:tcPr>
+            <w:tcW w:w="935" w:type="dxa"/>
+          </w:tcPr>
+          <w:p/>
+        </w:tc>
+        <w:tc>
+          <w:tcPr>
+            <w:tcW w:w="935" w:type="dxa"/>
+          </w:tcPr>
+          <w:p/>
+        </w:tc>
+        <w:tc>
+          <w:tcPr>
+            <w:tcW w:w="935" w:type="dxa"/>
+          </w:tcPr>
+          <w:p/>
+        </w:tc>
+        <w:tc>
+          <w:tcPr>
+            <w:tcW w:w="935" w:type="dxa"/>
+          </w:tcPr>
+          <w:p/>
+        </w:tc>
+        <w:tc>
+          <w:tcPr>
+            <w:tcW w:w="935" w:type="dxa"/>
+          </w:tcPr>
+          <w:p/>
+        </w:tc>
+        <w:tc>
+          <w:tcPr>
+            <w:tcW w:w="935" w:type="dxa"/>
+          </w:tcPr>
+          <w:p/>
+        </w:tc>
+        <w:tc>
+          <w:tcPr>
+            <w:tcW w:w="935" w:type="dxa"/>
+          </w:tcPr>
+          <w:p/>
+        </w:tc>
+      </w:tr>
+      <w:tr>
+        <w:tc>
+          <w:tcPr>
+            <w:tcW w:w="935" w:type="dxa"/>
+          </w:tcPr>
+          <w:p/>
+        </w:tc>
+        <w:tc>
+          <w:tcPr>
+            <w:tcW w:w="935" w:type="dxa"/>
+          </w:tcPr>
+          <w:p/>
+        </w:tc>
+        <w:tc>
+          <w:tcPr>
+            <w:tcW w:w="935" w:type="dxa"/>
+          </w:tcPr>
+          <w:p/>
+        </w:tc>
+        <w:tc>
+          <w:tcPr>
+            <w:tcW w:w="935" w:type="dxa"/>
+          </w:tcPr>
+          <w:p/>
+        </w:tc>
+        <w:tc>
+          <w:tcPr>
+            <w:tcW w:w="935" w:type="dxa"/>
+          </w:tcPr>
+          <w:p/>
+        </w:tc>
+        <w:tc>
+          <w:tcPr>
+            <w:tcW w:w="935" w:type="dxa"/>
+          </w:tcPr>
+          <w:p/>
+        </w:tc>
+        <w:tc>
+          <w:tcPr>
+            <w:tcW w:w="935" w:type="dxa"/>
+          </w:tcPr>
+          <w:p/>
+        </w:tc>
+        <w:tc>
+          <w:tcPr>
+            <w:tcW w:w="935" w:type="dxa"/>
+          </w:tcPr>
+          <w:p/>
+        </w:tc>
+        <w:tc>
+          <w:tcPr>
+            <w:tcW w:w="935" w:type="dxa"/>
+          </w:tcPr>
+          <w:p/>
+        </w:tc>
+        <w:tc>
+          <w:tcPr>
+            <w:tcW w:w="935" w:type="dxa"/>
+          </w:tcPr>
+          <w:p/>
+        </w:tc>
+      </w:tr>
+    </w:tbl>
+    <w:p>
+      <w:r>
+        <w:t>Find min in each block and form A’</w:t>
+      </w:r>
+    </w:p>
+    <w:p>
+      <w:r>
+        <w:t>A’</w:t>
+      </w:r>
+    </w:p>
+    <w:tbl>
+      <w:tblPr>
+        <w:tblStyle w:val="TableGrid"/>
+        <w:tblW w:w="0" w:type="auto"/>
+        <w:tblLook w:val="04A0" w:firstRow="1" w:lastRow="0" w:firstColumn="1" w:lastColumn="0" w:noHBand="0" w:noVBand="1"/>
+      </w:tblPr>
+      <w:tblGrid>
+        <w:gridCol w:w="2337"/>
+        <w:gridCol w:w="628"/>
+        <w:gridCol w:w="630"/>
+        <w:gridCol w:w="630"/>
+      </w:tblGrid>
+      <w:tr>
+        <w:tc>
+          <w:tcPr>
+            <w:tcW w:w="2337" w:type="dxa"/>
+          </w:tcPr>
+          <w:p/>
+        </w:tc>
+        <w:tc>
+          <w:tcPr>
+            <w:tcW w:w="628" w:type="dxa"/>
+          </w:tcPr>
+          <w:p/>
+        </w:tc>
+        <w:tc>
+          <w:tcPr>
+            <w:tcW w:w="630" w:type="dxa"/>
+          </w:tcPr>
+          <w:p/>
+        </w:tc>
+        <w:tc>
+          <w:tcPr>
+            <w:tcW w:w="630" w:type="dxa"/>
+          </w:tcPr>
+          <w:p/>
+        </w:tc>
+      </w:tr>
+      <w:tr>
+        <w:tc>
+          <w:tcPr>
+            <w:tcW w:w="2337" w:type="dxa"/>
+          </w:tcPr>
+          <w:p/>
+        </w:tc>
+        <w:tc>
+          <w:tcPr>
+            <w:tcW w:w="628" w:type="dxa"/>
+          </w:tcPr>
+          <w:p/>
+        </w:tc>
+        <w:tc>
+          <w:tcPr>
+            <w:tcW w:w="630" w:type="dxa"/>
+          </w:tcPr>
+          <w:p/>
+        </w:tc>
+        <w:tc>
+          <w:tcPr>
+            <w:tcW w:w="630" w:type="dxa"/>
+          </w:tcPr>
+          <w:p/>
+        </w:tc>
+      </w:tr>
+    </w:tbl>
+    <w:p>
+      <w:r>
+        <w:t xml:space="preserve"> &lt;O(n</w:t>
+      </w:r>
+      <w:proofErr w:type="gramStart"/>
+      <w:r>
+        <w:t>),O</w:t>
+      </w:r>
+      <w:proofErr w:type="gramEnd"/>
+      <w:r>
+        <w:t>(1)&gt;   (substitute n/</w:t>
+      </w:r>
+      <w:proofErr w:type="spellStart"/>
+      <w:r>
+        <w:t>logn</w:t>
+      </w:r>
+      <w:proofErr w:type="spellEnd"/>
+      <w:r>
+        <w:t xml:space="preserve"> into &lt;</w:t>
+      </w:r>
+      <w:r>
+        <w:t xml:space="preserve"> </w:t>
+      </w:r>
+      <w:r>
+        <w:t>O(n log n), O(1)&gt;)</w:t>
+      </w:r>
+    </w:p>
+    <w:p>
+      <w:r>
+        <w:t>NJ Turnpike (highway system)</w:t>
+      </w:r>
+    </w:p>
+    <w:p>
+      <w:r>
+        <w:t>Any query in A is at most 2 neighborhood queries in blocks/neighborhoods + at most 1 query in A’/ NJ Turnpike</w:t>
+      </w:r>
+    </w:p>
+    <w:p>
+      <w:r>
+        <w:t>A constant number of each</w:t>
+      </w:r>
+    </w:p>
+    <w:p>
+      <w:r>
+        <w:t xml:space="preserve">How long is NJTP?     n/ </w:t>
+      </w:r>
+      <w:proofErr w:type="spellStart"/>
+      <w:r>
+        <w:t>logn</w:t>
+      </w:r>
+      <w:proofErr w:type="spellEnd"/>
+      <w:r>
+        <w:t xml:space="preserve">       bigger than linear</w:t>
+      </w:r>
+    </w:p>
+    <w:p>
+      <w:r>
+        <w:t xml:space="preserve">a b a d c d </w:t>
+      </w:r>
+      <w:proofErr w:type="gramStart"/>
+      <w:r>
+        <w:t>e  g</w:t>
+      </w:r>
+      <w:proofErr w:type="gramEnd"/>
+      <w:r>
+        <w:t xml:space="preserve"> e h  </w:t>
+      </w:r>
+      <w:proofErr w:type="spellStart"/>
+      <w:r>
+        <w:t>i</w:t>
+      </w:r>
+      <w:proofErr w:type="spellEnd"/>
+      <w:r>
+        <w:t xml:space="preserve">  h  j  k j  l   j h e d a</w:t>
+      </w:r>
+    </w:p>
+    <w:p>
+      <w:pPr>
+        <w:rPr>
+          <w:u w:val="single"/>
+        </w:rPr>
+      </w:pPr>
+      <w:r>
+        <w:rPr>
+          <w:u w:val="single"/>
+        </w:rPr>
+        <w:t xml:space="preserve">1 2 </w:t>
+      </w:r>
+      <w:proofErr w:type="gramStart"/>
+      <w:r>
+        <w:rPr>
+          <w:u w:val="single"/>
+        </w:rPr>
+        <w:t>1</w:t>
+      </w:r>
+      <w:r>
+        <w:t xml:space="preserve"> </w:t>
+      </w:r>
+      <w:r>
+        <w:t xml:space="preserve"> </w:t>
+      </w:r>
+      <w:r>
+        <w:rPr>
+          <w:u w:val="single"/>
+        </w:rPr>
+        <w:t>2</w:t>
+      </w:r>
+      <w:proofErr w:type="gramEnd"/>
+      <w:r>
+        <w:rPr>
+          <w:u w:val="single"/>
+        </w:rPr>
+        <w:t xml:space="preserve"> 3 2</w:t>
+      </w:r>
+      <w:r>
+        <w:t xml:space="preserve"> </w:t>
+      </w:r>
+      <w:r>
+        <w:rPr>
+          <w:u w:val="single"/>
+        </w:rPr>
+        <w:t>3  4 3</w:t>
+      </w:r>
+      <w:r>
+        <w:t xml:space="preserve"> </w:t>
+      </w:r>
+      <w:r>
+        <w:rPr>
+          <w:u w:val="single"/>
+        </w:rPr>
+        <w:t>4  5 4</w:t>
+      </w:r>
+      <w:r>
+        <w:t xml:space="preserve"> </w:t>
+      </w:r>
+      <w:r>
+        <w:rPr>
+          <w:u w:val="single"/>
+        </w:rPr>
+        <w:t>5 6 5</w:t>
+      </w:r>
+      <w:r>
+        <w:t xml:space="preserve"> </w:t>
+      </w:r>
+      <w:r>
+        <w:rPr>
+          <w:u w:val="single"/>
+        </w:rPr>
+        <w:t>6 5 4</w:t>
+      </w:r>
+      <w:r>
+        <w:t xml:space="preserve"> </w:t>
+      </w:r>
+      <w:r>
+        <w:rPr>
+          <w:u w:val="single"/>
+        </w:rPr>
+        <w:t>3 2 1</w:t>
+      </w:r>
+    </w:p>
+    <w:p>
+      <w:r>
+        <w:t xml:space="preserve">1          2   </w:t>
+      </w:r>
+      <w:r>
+        <w:t xml:space="preserve">      3          4       5    </w:t>
+      </w:r>
+      <w:r>
+        <w:t xml:space="preserve">  </w:t>
+      </w:r>
+      <w:r>
+        <w:t xml:space="preserve"> 4     2    1</w:t>
+      </w:r>
+      <w:r>
+        <w:t xml:space="preserve">                                                       </w:t>
+      </w:r>
+    </w:p>
+    <w:tbl>
+      <w:tblPr>
+        <w:tblStyle w:val="TableGrid"/>
+        <w:tblpPr w:leftFromText="180" w:rightFromText="180" w:vertAnchor="text" w:horzAnchor="margin" w:tblpXSpec="right" w:tblpY="286"/>
+        <w:tblW w:w="0" w:type="auto"/>
+        <w:tblLook w:val="04A0" w:firstRow="1" w:lastRow="0" w:firstColumn="1" w:lastColumn="0" w:noHBand="0" w:noVBand="1"/>
+      </w:tblPr>
+      <w:tblGrid>
+        <w:gridCol w:w="1051"/>
+        <w:gridCol w:w="1194"/>
+        <w:gridCol w:w="1440"/>
+      </w:tblGrid>
+      <w:tr>
+        <w:tc>
+          <w:tcPr>
+            <w:tcW w:w="1051" w:type="dxa"/>
+          </w:tcPr>
+          <w:p>
+            <w:r>
+              <w:t>1</w:t>
+            </w:r>
+          </w:p>
+        </w:tc>
+        <w:tc>
+          <w:tcPr>
+            <w:tcW w:w="1194" w:type="dxa"/>
+          </w:tcPr>
+          <w:p>
+            <w:r>
+              <w:t>1</w:t>
+            </w:r>
+          </w:p>
+        </w:tc>
+        <w:tc>
+          <w:tcPr>
+            <w:tcW w:w="1440" w:type="dxa"/>
+          </w:tcPr>
+          <w:p>
+            <w:r>
+              <w:t>1</w:t>
+            </w:r>
+          </w:p>
+        </w:tc>
+      </w:tr>
+      <w:tr>
+        <w:tc>
+          <w:tcPr>
+            <w:tcW w:w="1051" w:type="dxa"/>
+          </w:tcPr>
+          <w:p/>
+        </w:tc>
+        <w:tc>
+          <w:tcPr>
+            <w:tcW w:w="1194" w:type="dxa"/>
+          </w:tcPr>
+          <w:p>
+            <w:r>
+              <w:t>2</w:t>
+            </w:r>
+          </w:p>
+        </w:tc>
+        <w:tc>
+          <w:tcPr>
+            <w:tcW w:w="1440" w:type="dxa"/>
+          </w:tcPr>
+          <w:p>
+            <w:r>
+              <w:t>3</w:t>
+            </w:r>
+          </w:p>
+        </w:tc>
+      </w:tr>
+      <w:tr>
+        <w:tc>
+          <w:tcPr>
+            <w:tcW w:w="1051" w:type="dxa"/>
+          </w:tcPr>
+          <w:p/>
+        </w:tc>
+        <w:tc>
+          <w:tcPr>
+            <w:tcW w:w="1194" w:type="dxa"/>
+          </w:tcPr>
+          <w:p/>
+        </w:tc>
+        <w:tc>
+          <w:tcPr>
+            <w:tcW w:w="1440" w:type="dxa"/>
+          </w:tcPr>
+          <w:p>
+            <w:r>
+              <w:t>3</w:t>
+            </w:r>
+          </w:p>
+        </w:tc>
+      </w:tr>
+    </w:tbl>
+    <w:p>
+      <w:r>
+        <w:t xml:space="preserve">121  </w:t>
+      </w:r>
+      <w:r>
+        <w:sym w:font="Wingdings" w:char="F0E0"/>
+      </w:r>
+      <w:r>
+        <w:t xml:space="preserve">  010                        </w:t>
+      </w:r>
+      <w:r>
+        <w:t xml:space="preserve"> type 2</w:t>
+      </w:r>
+      <w:r>
+        <w:t xml:space="preserve">                                 </w:t>
+      </w:r>
+    </w:p>
+    <w:p>
+      <w:r>
+        <w:t xml:space="preserve">232  </w:t>
+      </w:r>
+      <w:r>
+        <w:sym w:font="Wingdings" w:char="F0E0"/>
+      </w:r>
+      <w:r>
+        <w:t xml:space="preserve">  010</w:t>
+      </w:r>
+      <w:r>
+        <w:t xml:space="preserve">                         type 2</w:t>
+      </w:r>
+    </w:p>
+    <w:p>
+      <w:r>
+        <w:t xml:space="preserve">343   </w:t>
+      </w:r>
+      <w:r>
+        <w:sym w:font="Wingdings" w:char="F0E0"/>
+      </w:r>
+      <w:r>
+        <w:t xml:space="preserve">  010</w:t>
+      </w:r>
+      <w:r>
+        <w:t xml:space="preserve">                       type 2</w:t>
+      </w:r>
+    </w:p>
+    <w:p>
+      <w:r>
+        <w:t xml:space="preserve">454  </w:t>
+      </w:r>
+      <w:r>
+        <w:sym w:font="Wingdings" w:char="F0E0"/>
+      </w:r>
+      <w:r>
+        <w:t xml:space="preserve"> 010</w:t>
+      </w:r>
+    </w:p>
+    <w:p/>
+    <w:p>
+      <w:r>
+        <w:t xml:space="preserve">565  </w:t>
+      </w:r>
+      <w:r>
+        <w:sym w:font="Wingdings" w:char="F0E0"/>
+      </w:r>
+      <w:r>
+        <w:t xml:space="preserve"> 010</w:t>
+      </w:r>
+    </w:p>
+    <w:p>
+      <w:r>
+        <w:t xml:space="preserve">654  </w:t>
+      </w:r>
+      <w:r>
+        <w:sym w:font="Wingdings" w:char="F0E0"/>
+      </w:r>
+      <w:r>
+        <w:t xml:space="preserve"> 0 -1 -2</w:t>
+      </w:r>
+      <w:r>
+        <w:t xml:space="preserve">                      type 0</w:t>
+      </w:r>
+    </w:p>
+    <w:p>
+      <w:r>
+        <w:t xml:space="preserve">323  </w:t>
+      </w:r>
+      <w:r>
+        <w:sym w:font="Wingdings" w:char="F0E0"/>
+      </w:r>
+      <w:r>
+        <w:t xml:space="preserve"> 0  -1  0</w:t>
+      </w:r>
+      <w:r>
+        <w:t xml:space="preserve">                      type 1</w:t>
+      </w:r>
+    </w:p>
+    <w:p>
+      <w:r>
+        <w:t>21</w:t>
+      </w:r>
+    </w:p>
+    <w:p/>
+    <w:p>
+      <w:r>
+        <w:t xml:space="preserve">Normalize by tracking off the first </w:t>
+      </w:r>
+    </w:p>
+    <w:p>
+      <w:r>
+        <w:t xml:space="preserve">Each table is </w:t>
+      </w:r>
+      <m:oMath>
+        <m:sSup>
+          <m:sSupPr>
+            <m:ctrlPr>
+              <w:rPr>
+                <w:rFonts w:ascii="Cambria Math" w:hAnsi="Cambria Math"/>
+              </w:rPr>
+            </m:ctrlPr>
+          </m:sSupPr>
+          <m:e>
+            <m:r>
+              <w:rPr>
+                <w:rFonts w:ascii="Cambria Math" w:hAnsi="Cambria Math"/>
+              </w:rPr>
+              <m:t>log</m:t>
+            </m:r>
+          </m:e>
+          <m:sup>
+            <m:r>
+              <w:rPr>
+                <w:rFonts w:ascii="Cambria Math" w:hAnsi="Cambria Math"/>
+              </w:rPr>
+              <m:t>2</m:t>
+            </m:r>
+          </m:sup>
+        </m:sSup>
+        <m:r>
+          <w:rPr>
+            <w:rFonts w:ascii="Cambria Math" w:hAnsi="Cambria Math"/>
+          </w:rPr>
+          <m:t>n</m:t>
+        </m:r>
+      </m:oMath>
+    </w:p>
+    <w:p>
+      <w:r>
+        <w:t xml:space="preserve">There are </w:t>
+      </w:r>
+      <m:oMath>
+        <m:sSup>
+          <m:sSupPr>
+            <m:ctrlPr>
+              <w:rPr>
+                <w:rFonts w:ascii="Cambria Math" w:hAnsi="Cambria Math"/>
+              </w:rPr>
+            </m:ctrlPr>
+          </m:sSupPr>
+          <m:e>
+            <m:r>
+              <w:rPr>
+                <w:rFonts w:ascii="Cambria Math" w:hAnsi="Cambria Math"/>
+              </w:rPr>
+              <m:t>2</m:t>
+            </m:r>
+          </m:e>
+          <m:sup>
+            <m:f>
+              <m:fPr>
+                <m:ctrlPr>
+                  <w:rPr>
+                    <w:rFonts w:ascii="Cambria Math" w:hAnsi="Cambria Math"/>
+                    <w:i/>
+                  </w:rPr>
+                </m:ctrlPr>
+              </m:fPr>
+              <m:num>
+                <m:func>
+                  <m:funcPr>
+                    <m:ctrlPr>
+                      <w:rPr>
+                        <w:rFonts w:ascii="Cambria Math" w:hAnsi="Cambria Math"/>
+                        <w:i/>
+                      </w:rPr>
+                    </m:ctrlPr>
+                  </m:funcPr>
+                  <m:fName>
+                    <m:r>
+                      <m:rPr>
+                        <m:sty m:val="p"/>
+                      </m:rPr>
+                      <w:rPr>
+                        <w:rFonts w:ascii="Cambria Math" w:hAnsi="Cambria Math"/>
+                      </w:rPr>
+                      <m:t>log</m:t>
+                    </m:r>
+                  </m:fName>
+                  <m:e>
+                    <m:r>
+                      <w:rPr>
+                        <w:rFonts w:ascii="Cambria Math" w:hAnsi="Cambria Math"/>
+                      </w:rPr>
+                      <m:t>n</m:t>
+                    </m:r>
+                  </m:e>
+                </m:func>
+              </m:num>
+              <m:den>
+                <m:r>
+                  <w:rPr>
+                    <w:rFonts w:ascii="Cambria Math" w:hAnsi="Cambria Math"/>
+                  </w:rPr>
+                  <m:t>2</m:t>
+                </m:r>
+              </m:den>
+            </m:f>
+          </m:sup>
+        </m:sSup>
+      </m:oMath>
+      <w:r>
+        <w:t xml:space="preserve">  possible tables, or </w:t>
+      </w:r>
+      <m:oMath>
+        <m:r>
+          <m:rPr>
+            <m:sty m:val="p"/>
+          </m:rPr>
+          <w:rPr>
+            <w:rFonts w:ascii="Cambria Math" w:hAnsi="Cambria Math"/>
+          </w:rPr>
+          <m:t>√n</m:t>
+        </m:r>
+      </m:oMath>
+    </w:p>
+    <w:p>
+      <w:r>
+        <w:t>All these tables are much less than n</w:t>
+      </w:r>
+    </w:p>
+    <w:p/>
+    <w:p>
+      <w:r>
+        <w:t>RMQ   A</w:t>
+      </w:r>
+      <w:proofErr w:type="gramStart"/>
+      <w:r>
+        <w:t>=[</w:t>
+      </w:r>
+      <w:proofErr w:type="gramEnd"/>
+      <w:r>
+        <w:t>5,1,7,6,2,8]</w:t>
+      </w:r>
+    </w:p>
+    <w:p>
+      <w:r>
+        <w:t>cartesian tree</w:t>
+      </w:r>
+      <w:r>
+        <w:t xml:space="preserve">                                  6, 8, least common ancestor </w:t>
+      </w:r>
+    </w:p>
+    <w:p>
+      <w:pPr>
+        <w:spacing w:after="0" w:line="240" w:lineRule="auto"/>
+        <w:rPr>
+          <w:rFonts w:ascii="Calibri" w:eastAsia="Times New Roman" w:hAnsi="Calibri" w:cs="Calibri"/>
+        </w:rPr>
+      </w:pPr>
+      <w:r>
+        <w:rPr>
+          <w:rFonts w:ascii="Calibri" w:eastAsia="Times New Roman" w:hAnsi="Calibri" w:cs="Calibri"/>
+          <w:noProof/>
+        </w:rPr>
+        <w:drawing>
+          <wp:inline distT="0" distB="0" distL="0" distR="0" wp14:anchorId="523298F2" wp14:editId="532905E9">
+            <wp:extent cx="4478655" cy="4173855"/>
+            <wp:effectExtent l="0" t="0" r="0" b="0"/>
+            <wp:docPr id="5" name="Picture 5" descr="C:\Users\Franc\AppData\Local\Packages\Microsoft.Office.OneNote_8wekyb3d8bbwe\TempState\msohtmlclip\clip_image001.png"/>
+            <wp:cNvGraphicFramePr>
+              <a:graphicFrameLocks xmlns:a="http://schemas.openxmlformats.org/drawingml/2006/main" noChangeAspect="1"/>
+            </wp:cNvGraphicFramePr>
+            <a:graphic xmlns:a="http://schemas.openxmlformats.org/drawingml/2006/main">
+              <a:graphicData uri="http://schemas.openxmlformats.org/drawingml/2006/picture">
+                <pic:pic xmlns:pic="http://schemas.openxmlformats.org/drawingml/2006/picture">
+                  <pic:nvPicPr>
+                    <pic:cNvPr id="0" name="Picture 5" descr="C:\Users\Franc\AppData\Local\Packages\Microsoft.Office.OneNote_8wekyb3d8bbwe\TempState\msohtmlclip\clip_image001.png"/>
+                    <pic:cNvPicPr>
+                      <a:picLocks noChangeAspect="1" noChangeArrowheads="1"/>
+                    </pic:cNvPicPr>
+                  </pic:nvPicPr>
+                  <pic:blipFill>
+                    <a:blip r:embed="rId7">
+                      <a:extLst>
+                        <a:ext uri="{28A0092B-C50C-407E-A947-70E740481C1C}">
+                          <a14:useLocalDpi xmlns:a14="http://schemas.microsoft.com/office/drawing/2010/main" val="0"/>
+                        </a:ext>
+                      </a:extLst>
+                    </a:blip>
+                    <a:srcRect/>
+                    <a:stretch>
+                      <a:fillRect/>
+                    </a:stretch>
+                  </pic:blipFill>
+                  <pic:spPr bwMode="auto">
+                    <a:xfrm>
+                      <a:off x="0" y="0"/>
+                      <a:ext cx="4478655" cy="4173855"/>
+                    </a:xfrm>
+                    <a:prstGeom prst="rect">
+                      <a:avLst/>
+                    </a:prstGeom>
+                    <a:noFill/>
+                    <a:ln>
+                      <a:noFill/>
+                    </a:ln>
+                  </pic:spPr>
+                </pic:pic>
+              </a:graphicData>
+            </a:graphic>
+          </wp:inline>
+        </w:drawing>
+      </w:r>
+    </w:p>
+    <w:p/>
+    <w:p/>
+    <w:p>
+      <w:r>
+        <w:t xml:space="preserve">subproblems into a table:    </w:t>
+      </w:r>
+      <w:r>
+        <w:t>Method of Four Russians</w:t>
+      </w:r>
+    </w:p>
+    <w:p>
+      <w:pPr>
+        <w:pStyle w:val="Heading2"/>
+      </w:pPr>
+    </w:p>
+    <w:p>
+      <w:pPr>
+        <w:pStyle w:val="Heading2"/>
+      </w:pPr>
+      <w:r>
+        <w:t>Level ancestors</w:t>
+      </w:r>
+    </w:p>
+    <w:p>
+      <w:r>
+        <w:t>Pointer Doubling</w:t>
+      </w:r>
+    </w:p>
+    <w:p>
+      <w:r>
+        <w:t>&lt;O(</w:t>
+      </w:r>
+      <w:proofErr w:type="spellStart"/>
+      <w:r>
+        <w:t>nlogn</w:t>
+      </w:r>
+      <w:proofErr w:type="spellEnd"/>
+      <w:r>
+        <w:t>), O(</w:t>
+      </w:r>
+      <w:proofErr w:type="spellStart"/>
+      <w:r>
+        <w:t>logn</w:t>
+      </w:r>
+      <w:proofErr w:type="spellEnd"/>
+      <w:r>
+        <w:t>)&gt;</w:t>
+      </w:r>
+    </w:p>
+    <w:p/>
+    <w:p>
+      <w:pPr>
+        <w:pStyle w:val="Heading2"/>
+      </w:pPr>
+      <w:r>
+        <w:t xml:space="preserve">Long path decomposition </w:t>
+      </w:r>
+    </w:p>
+    <w:p>
+      <w:proofErr w:type="gramStart"/>
+      <w:r>
+        <w:t>Def  the</w:t>
+      </w:r>
+      <w:proofErr w:type="gramEnd"/>
+      <w:r>
+        <w:t xml:space="preserve"> height of a node to be distance to the furthest leaf blow. Each node picks highest child</w:t>
+      </w:r>
+    </w:p>
+    <w:p>
+      <w:r>
+        <w:t>The tree then is decomposed into paths and each path can form an array</w:t>
+      </w:r>
+    </w:p>
+    <w:p>
+      <w:r>
+        <w:t xml:space="preserve">&lt;O(N), </w:t>
+      </w:r>
+      <w:proofErr w:type="gramStart"/>
+      <w:r>
+        <w:t>O(</w:t>
+      </w:r>
+      <w:proofErr w:type="gramEnd"/>
+      <m:oMath>
+        <m:r>
+          <m:rPr>
+            <m:sty m:val="p"/>
+          </m:rPr>
+          <w:rPr>
+            <w:rFonts w:ascii="Cambria Math" w:hAnsi="Cambria Math"/>
+          </w:rPr>
+          <m:t>√N</m:t>
+        </m:r>
+      </m:oMath>
+      <w:r>
+        <w:t>)&gt;</w:t>
+      </w:r>
+    </w:p>
+    <w:p>
+      <w:pPr>
+        <w:pStyle w:val="Heading2"/>
+      </w:pPr>
+      <w:r>
+        <w:t>Double long path</w:t>
+      </w:r>
+    </w:p>
+    <w:p>
+      <w:r>
+        <w:t xml:space="preserve">Increase these arrays up. But you cannot go higher than the root. Double the array but up to root. </w:t>
+      </w:r>
+    </w:p>
+    <w:p>
+      <w:r>
+        <w:t>&lt;O(N),</w:t>
+      </w:r>
+      <w:r>
+        <w:t xml:space="preserve"> </w:t>
+      </w:r>
+      <w:proofErr w:type="gramStart"/>
+      <w:r>
+        <w:t>O(</w:t>
+      </w:r>
+      <w:proofErr w:type="gramEnd"/>
+      <w:r>
+        <w:t>log n)</w:t>
+      </w:r>
+      <w:r>
+        <w:t>&gt;</w:t>
+      </w:r>
+    </w:p>
+    <w:p>
+      <w:r>
+        <w:t xml:space="preserve">Each node appears only once </w:t>
+      </w:r>
+      <w:r>
+        <w:t>in the right part of the array.</w:t>
+      </w:r>
+    </w:p>
+    <w:p>
+      <w:r>
+        <w:rPr>
+          <w:u w:val="single"/>
+        </w:rPr>
+        <w:t>Claim:</w:t>
+      </w:r>
+      <w:r>
+        <w:t xml:space="preserve"> The beginning of any node</w:t>
+      </w:r>
+      <w:r>
+        <w:t>’</w:t>
+      </w:r>
+      <w:r>
+        <w:t xml:space="preserve">s home array has at least twice the node’s height or is the root.  </w:t>
+      </w:r>
+    </w:p>
+    <w:p>
+      <w:r>
+        <w:t>Every time you double the height, and you can only double the height log n times.</w:t>
+      </w:r>
+    </w:p>
+    <w:p>
+      <w:pPr>
+        <w:pStyle w:val="Heading2"/>
+      </w:pPr>
+    </w:p>
+    <w:p>
+      <w:r>
+        <w:rPr>
+          <w:noProof/>
+        </w:rPr>
+        <w:drawing>
+          <wp:inline distT="0" distB="0" distL="0" distR="0">
+            <wp:extent cx="5943600" cy="4457700"/>
+            <wp:effectExtent l="0" t="0" r="0" b="0"/>
+            <wp:docPr id="1" name="Picture 1" descr="C:\Users\Franc\AppData\Local\Microsoft\Windows\INetCache\Content.Word\IMG_1529.jpg"/>
+            <wp:cNvGraphicFramePr>
+              <a:graphicFrameLocks xmlns:a="http://schemas.openxmlformats.org/drawingml/2006/main" noChangeAspect="1"/>
+            </wp:cNvGraphicFramePr>
+            <a:graphic xmlns:a="http://schemas.openxmlformats.org/drawingml/2006/main">
+              <a:graphicData uri="http://schemas.openxmlformats.org/drawingml/2006/picture">
+                <pic:pic xmlns:pic="http://schemas.openxmlformats.org/drawingml/2006/picture">
+                  <pic:nvPicPr>
+                    <pic:cNvPr id="0" name="Picture 2" descr="C:\Users\Franc\AppData\Local\Microsoft\Windows\INetCache\Content.Word\IMG_1529.jpg"/>
+                    <pic:cNvPicPr>
+                      <a:picLocks noChangeAspect="1" noChangeArrowheads="1"/>
+                    </pic:cNvPicPr>
+                  </pic:nvPicPr>
+                  <pic:blipFill>
+                    <a:blip r:embed="rId8" cstate="print">
+                      <a:extLst>
+                        <a:ext uri="{28A0092B-C50C-407E-A947-70E740481C1C}">
+                          <a14:useLocalDpi xmlns:a14="http://schemas.microsoft.com/office/drawing/2010/main" val="0"/>
+                        </a:ext>
+                      </a:extLst>
+                    </a:blip>
+                    <a:srcRect/>
+                    <a:stretch>
+                      <a:fillRect/>
+                    </a:stretch>
+                  </pic:blipFill>
+                  <pic:spPr bwMode="auto">
+                    <a:xfrm>
+                      <a:off x="0" y="0"/>
+                      <a:ext cx="5943600" cy="4457700"/>
+                    </a:xfrm>
+                    <a:prstGeom prst="rect">
+                      <a:avLst/>
+                    </a:prstGeom>
+                    <a:noFill/>
+                    <a:ln>
+                      <a:noFill/>
+                    </a:ln>
+                  </pic:spPr>
+                </pic:pic>
+              </a:graphicData>
+            </a:graphic>
+          </wp:inline>
+        </w:drawing>
+      </w:r>
+    </w:p>
+    <w:p>
+      <w:pPr>
+        <w:pStyle w:val="Heading2"/>
+      </w:pPr>
+      <w:r>
+        <w:lastRenderedPageBreak/>
+        <w:t>Pointer doubling</w:t>
+      </w:r>
+    </w:p>
+    <w:p>
+      <w:r>
+        <w:rPr>
+          <w:noProof/>
+        </w:rPr>
+        <w:drawing>
+          <wp:inline distT="0" distB="0" distL="0" distR="0">
+            <wp:extent cx="5943600" cy="4457700"/>
+            <wp:effectExtent l="0" t="0" r="0" b="0"/>
+            <wp:docPr id="2" name="Picture 2" descr="C:\Users\Franc\AppData\Local\Microsoft\Windows\INetCache\Content.Word\IMG_1530.jpg"/>
+            <wp:cNvGraphicFramePr>
+              <a:graphicFrameLocks xmlns:a="http://schemas.openxmlformats.org/drawingml/2006/main" noChangeAspect="1"/>
+            </wp:cNvGraphicFramePr>
+            <a:graphic xmlns:a="http://schemas.openxmlformats.org/drawingml/2006/main">
+              <a:graphicData uri="http://schemas.openxmlformats.org/drawingml/2006/picture">
+                <pic:pic xmlns:pic="http://schemas.openxmlformats.org/drawingml/2006/picture">
+                  <pic:nvPicPr>
+                    <pic:cNvPr id="0" name="Picture 4" descr="C:\Users\Franc\AppData\Local\Microsoft\Windows\INetCache\Content.Word\IMG_1530.jpg"/>
+                    <pic:cNvPicPr>
+                      <a:picLocks noChangeAspect="1" noChangeArrowheads="1"/>
+                    </pic:cNvPicPr>
+                  </pic:nvPicPr>
+                  <pic:blipFill>
+                    <a:blip r:embed="rId9" cstate="print">
+                      <a:extLst>
+                        <a:ext uri="{28A0092B-C50C-407E-A947-70E740481C1C}">
+                          <a14:useLocalDpi xmlns:a14="http://schemas.microsoft.com/office/drawing/2010/main" val="0"/>
+                        </a:ext>
+                      </a:extLst>
+                    </a:blip>
+                    <a:srcRect/>
+                    <a:stretch>
+                      <a:fillRect/>
+                    </a:stretch>
+                  </pic:blipFill>
+                  <pic:spPr bwMode="auto">
+                    <a:xfrm>
+                      <a:off x="0" y="0"/>
+                      <a:ext cx="5943600" cy="4457700"/>
+                    </a:xfrm>
+                    <a:prstGeom prst="rect">
+                      <a:avLst/>
+                    </a:prstGeom>
+                    <a:noFill/>
+                    <a:ln>
+                      <a:noFill/>
+                    </a:ln>
+                  </pic:spPr>
+                </pic:pic>
+              </a:graphicData>
+            </a:graphic>
+          </wp:inline>
+        </w:drawing>
+      </w:r>
+    </w:p>
+    <w:p>
+      <w:pPr>
+        <w:tabs>
+          <w:tab w:val="left" w:pos="1080"/>
+        </w:tabs>
+      </w:pPr>
+      <w:r>
+        <w:tab/>
+      </w:r>
+    </w:p>
+    <w:p>
+      <w:pPr>
+        <w:tabs>
+          <w:tab w:val="left" w:pos="1080"/>
+        </w:tabs>
+      </w:pPr>
+      <w:r>
+        <w:t xml:space="preserve">Log N/ 4 </w:t>
+      </w:r>
+    </w:p>
+    <w:p>
+      <w:pPr>
+        <w:tabs>
+          <w:tab w:val="left" w:pos="1080"/>
+        </w:tabs>
+      </w:pPr>
+      <w:r>
+        <w:t xml:space="preserve">At most 4N / </w:t>
+      </w:r>
+      <w:proofErr w:type="spellStart"/>
+      <w:r>
+        <w:t>logn</w:t>
+      </w:r>
+      <w:proofErr w:type="spellEnd"/>
+      <w:r>
+        <w:t xml:space="preserve"> leaves</w:t>
+      </w:r>
+    </w:p>
+    <w:p>
+      <w:pPr>
+        <w:tabs>
+          <w:tab w:val="left" w:pos="1080"/>
+        </w:tabs>
+      </w:pPr>
+    </w:p>
+    <w:p>
+      <w:pPr>
+        <w:tabs>
+          <w:tab w:val="left" w:pos="1080"/>
+        </w:tabs>
+      </w:pPr>
+      <w:r>
+        <w:t>Linear time pre-processing in constant time query</w:t>
+      </w:r>
+    </w:p>
+    <w:p>
+      <w:pPr>
+        <w:tabs>
+          <w:tab w:val="left" w:pos="1080"/>
+        </w:tabs>
+      </w:pPr>
+    </w:p>
+    <w:p>
+      <w:pPr>
+        <w:tabs>
+          <w:tab w:val="left" w:pos="1080"/>
+        </w:tabs>
+      </w:pPr>
+    </w:p>
+    <w:p>
+      <w:pPr>
+        <w:tabs>
+          <w:tab w:val="left" w:pos="1080"/>
+        </w:tabs>
+      </w:pPr>
+    </w:p>
+    <w:p>
+      <w:pPr>
+        <w:tabs>
+          <w:tab w:val="left" w:pos="1080"/>
+        </w:tabs>
+      </w:pPr>
+    </w:p>
+    <w:p>
+      <w:pPr>
+        <w:tabs>
+          <w:tab w:val="left" w:pos="1080"/>
+        </w:tabs>
+      </w:pPr>
+    </w:p>
+    <w:p>
+      <w:pPr>
+        <w:tabs>
+          <w:tab w:val="left" w:pos="1080"/>
+        </w:tabs>
+      </w:pPr>
+    </w:p>
+    <w:p>
+      <w:r>
+        <w:br w:type="page"/>
+      </w:r>
+    </w:p>
+    <w:p>
+      <w:pPr>
+        <w:pStyle w:val="Heading1"/>
+      </w:pPr>
+      <w:r>
+        <w:lastRenderedPageBreak/>
+        <w:t>October 27, 2017</w:t>
+      </w:r>
+    </w:p>
+    <w:p>
+      <w:pPr>
+        <w:pStyle w:val="Heading2"/>
+      </w:pPr>
+      <w:r>
+        <w:t>Tree in minheap Order</w:t>
+      </w:r>
+    </w:p>
+    <w:p>
+      <w:r>
+        <w:t>Keys of children are 2 key of parent min at root</w:t>
+      </w:r>
+    </w:p>
+    <w:p/>
+    <w:p>
+      <w:pPr>
+        <w:pStyle w:val="Heading2"/>
+      </w:pPr>
+      <w:r>
+        <w:t>Binomial Tree</w:t>
+      </w:r>
+    </w:p>
+    <w:p>
+      <w:r>
+        <w:t>B0 a node</w:t>
+      </w:r>
+    </w:p>
+    <w:p>
+      <w:proofErr w:type="gramStart"/>
+      <w:r>
+        <w:t>B::</w:t>
+      </w:r>
+      <w:proofErr w:type="gramEnd"/>
+      <w:r>
+        <w:t xml:space="preserve"> a root node of degree </w:t>
+      </w:r>
+      <w:proofErr w:type="spellStart"/>
+      <w:r>
+        <w:t>i</w:t>
+      </w:r>
+      <w:proofErr w:type="spellEnd"/>
+    </w:p>
+    <w:p>
+      <w:r>
+        <w:t xml:space="preserve">      one child is a B</w:t>
+      </w:r>
+      <w:r>
+        <w:t>o</w:t>
+      </w:r>
+      <w:r>
+        <w:t>, one a B1, …Bi-1</w:t>
+      </w:r>
+    </w:p>
+    <w:p>
+      <w:r>
+        <w:t xml:space="preserve">Claim: Two Bi can be merged into a Bi+1 in constant time. </w:t>
+      </w:r>
+    </w:p>
+    <w:p>
+      <w:r>
+        <w:t>Merge so min is still root</w:t>
+      </w:r>
+    </w:p>
+    <w:p>
+      <w:r>
+        <w:t xml:space="preserve">Claim: Bi has 2^i nodes </w:t>
+      </w:r>
+    </w:p>
+    <w:p/>
+    <w:p>
+      <w:pPr>
+        <w:pStyle w:val="Heading2"/>
+      </w:pPr>
+      <w:r>
+        <w:t>Binomial heaps</w:t>
+      </w:r>
+    </w:p>
+    <w:p>
+      <w:r>
+        <w:t>Insert(v)</w:t>
+      </w:r>
+      <w:r>
+        <w:t xml:space="preserve">         O(</w:t>
+      </w:r>
+      <w:proofErr w:type="spellStart"/>
+      <w:r>
+        <w:t>logn</w:t>
+      </w:r>
+      <w:proofErr w:type="spellEnd"/>
+      <w:r>
+        <w:t>) Insertion, create a Bo, meld</w:t>
+      </w:r>
+    </w:p>
+    <w:p>
+      <w:r>
+        <w:t xml:space="preserve">Delete-min    </w:t>
+      </w:r>
+      <w:r>
+        <w:t>O(</w:t>
+      </w:r>
+      <w:proofErr w:type="spellStart"/>
+      <w:proofErr w:type="gramStart"/>
+      <w:r>
+        <w:t>logn</w:t>
+      </w:r>
+      <w:proofErr w:type="spellEnd"/>
+      <w:r>
+        <w:t xml:space="preserve">)   </w:t>
+      </w:r>
+      <w:proofErr w:type="gramEnd"/>
+      <w:r>
+        <w:t xml:space="preserve">  (extract-</w:t>
+      </w:r>
+      <w:proofErr w:type="spellStart"/>
+      <w:r>
+        <w:t>mim</w:t>
+      </w:r>
+      <w:proofErr w:type="spellEnd"/>
+      <w:r>
+        <w:t xml:space="preserve"> </w:t>
+      </w:r>
+      <w:proofErr w:type="spellStart"/>
+      <w:r>
+        <w:t>logn</w:t>
+      </w:r>
+      <w:proofErr w:type="spellEnd"/>
+      <w:r>
+        <w:t>+ rearrange O(</w:t>
+      </w:r>
+      <w:proofErr w:type="spellStart"/>
+      <w:r>
+        <w:t>logn</w:t>
+      </w:r>
+      <w:proofErr w:type="spellEnd"/>
+      <w:r>
+        <w:t>))</w:t>
+      </w:r>
+    </w:p>
+    <w:p>
+      <w:r>
+        <w:t>Meld</w:t>
+      </w:r>
+      <w:proofErr w:type="gramStart"/>
+      <w:r>
+        <w:t xml:space="preserve">   (</w:t>
+      </w:r>
+      <w:proofErr w:type="gramEnd"/>
+      <w:r>
+        <w:t>works just like binary addition) takes two heaps and combines them in 1, O(</w:t>
+      </w:r>
+      <w:proofErr w:type="spellStart"/>
+      <w:r>
+        <w:t>logn</w:t>
+      </w:r>
+      <w:proofErr w:type="spellEnd"/>
+      <w:r>
+        <w:t>)</w:t>
+      </w:r>
+    </w:p>
+    <w:p/>
+    <w:p>
+      <w:r>
+        <w:t>Collection of binomial trees in heap order, at most 1 per size</w:t>
+      </w:r>
+    </w:p>
+    <w:p/>
+    <w:p>
+      <w:r>
+        <w:t>When we take two trees, the smaller one is up</w:t>
+      </w:r>
+    </w:p>
+    <w:p>
+      <w:r>
+        <w:t>Example:</w:t>
+      </w:r>
+    </w:p>
+    <w:p>
+      <w:r>
+        <w:rPr>
+          <w:noProof/>
+        </w:rPr>
+        <w:drawing>
+          <wp:inline distT="0" distB="0" distL="0" distR="0">
+            <wp:extent cx="2374366" cy="1959530"/>
+            <wp:effectExtent l="0" t="0" r="6985" b="3175"/>
+            <wp:docPr id="4" name="Picture 4" descr="C:\Users\Franc\AppData\Local\Microsoft\Windows\INetCache\Content.Word\IMG_1588——1.jpg"/>
+            <wp:cNvGraphicFramePr>
+              <a:graphicFrameLocks xmlns:a="http://schemas.openxmlformats.org/drawingml/2006/main" noChangeAspect="1"/>
+            </wp:cNvGraphicFramePr>
+            <a:graphic xmlns:a="http://schemas.openxmlformats.org/drawingml/2006/main">
+              <a:graphicData uri="http://schemas.openxmlformats.org/drawingml/2006/picture">
+                <pic:pic xmlns:pic="http://schemas.openxmlformats.org/drawingml/2006/picture">
+                  <pic:nvPicPr>
+                    <pic:cNvPr id="0" name="Picture 4" descr="C:\Users\Franc\AppData\Local\Microsoft\Windows\INetCache\Content.Word\IMG_1588——1.jpg"/>
+                    <pic:cNvPicPr>
+                      <a:picLocks noChangeAspect="1" noChangeArrowheads="1"/>
+                    </pic:cNvPicPr>
+                  </pic:nvPicPr>
+                  <pic:blipFill>
+                    <a:blip r:embed="rId10" cstate="print">
+                      <a:extLst>
+                        <a:ext uri="{28A0092B-C50C-407E-A947-70E740481C1C}">
+                          <a14:useLocalDpi xmlns:a14="http://schemas.microsoft.com/office/drawing/2010/main" val="0"/>
+                        </a:ext>
+                      </a:extLst>
+                    </a:blip>
+                    <a:srcRect/>
+                    <a:stretch>
+                      <a:fillRect/>
+                    </a:stretch>
+                  </pic:blipFill>
+                  <pic:spPr bwMode="auto">
+                    <a:xfrm>
+                      <a:off x="0" y="0"/>
+                      <a:ext cx="2381740" cy="1965616"/>
+                    </a:xfrm>
+                    <a:prstGeom prst="rect">
+                      <a:avLst/>
+                    </a:prstGeom>
+                    <a:noFill/>
+                    <a:ln>
+                      <a:noFill/>
+                    </a:ln>
+                  </pic:spPr>
+                </pic:pic>
+              </a:graphicData>
+            </a:graphic>
+          </wp:inline>
+        </w:drawing>
+      </w:r>
+    </w:p>
+    <w:p/>
+    <w:p>
+      <w:r>
+        <w:lastRenderedPageBreak/>
+        <w:t>Improvement: meld takes O(</w:t>
+      </w:r>
+      <w:proofErr w:type="spellStart"/>
+      <w:r>
+        <w:t>logn</w:t>
+      </w:r>
+      <w:proofErr w:type="spellEnd"/>
+      <w:r>
+        <w:t>) at the cost of insertion and delete-</w:t>
+      </w:r>
+      <w:proofErr w:type="spellStart"/>
+      <w:r>
+        <w:t>mim</w:t>
+      </w:r>
+      <w:proofErr w:type="spellEnd"/>
+      <w:r>
+        <w:t>. Binary heap takes linear time to merge.</w:t>
+      </w:r>
+    </w:p>
+    <w:p/>
+    <w:p>
+      <w:pPr>
+        <w:pStyle w:val="Heading2"/>
+      </w:pPr>
+      <w:r>
+        <w:t>True Binomial Heaps</w:t>
+      </w:r>
+    </w:p>
+    <w:p>
+      <w:pPr>
+        <w:pStyle w:val="ListParagraph"/>
+        <w:numPr>
+          <w:ilvl w:val="0"/>
+          <w:numId w:val="2"/>
+        </w:numPr>
+      </w:pPr>
+      <w:r>
+        <w:t>Collection of binomial trees in heap order</w:t>
+      </w:r>
+    </w:p>
+    <w:p>
+      <w:pPr>
+        <w:pStyle w:val="ListParagraph"/>
+        <w:numPr>
+          <w:ilvl w:val="0"/>
+          <w:numId w:val="2"/>
+        </w:numPr>
+      </w:pPr>
+      <w:r>
+        <w:t>Any number of BTs per size</w:t>
+      </w:r>
+    </w:p>
+    <w:p>
+      <w:pPr>
+        <w:pStyle w:val="ListParagraph"/>
+        <w:numPr>
+          <w:ilvl w:val="0"/>
+          <w:numId w:val="2"/>
+        </w:numPr>
+      </w:pPr>
+      <w:r>
+        <w:t>Each tree has a merge credit</w:t>
+      </w:r>
+    </w:p>
+    <w:p>
+      <w:r>
+        <w:t>Insert--- make a new Bo no meld</w:t>
+      </w:r>
+    </w:p>
+    <w:p>
+      <w:r>
+        <w:t>Extract-min---lots of merges to clean up the mess</w:t>
+      </w:r>
+    </w:p>
+    <w:p>
+      <w:r>
+        <w:t xml:space="preserve">Insert----takes </w:t>
+      </w:r>
+      <w:proofErr w:type="gramStart"/>
+      <w:r>
+        <w:t>O(</w:t>
+      </w:r>
+      <w:proofErr w:type="gramEnd"/>
+      <w:r>
+        <w:t xml:space="preserve">1) to gets charged a “Merge credit” for new tree/ total O(1) amortized. </w:t>
+      </w:r>
+    </w:p>
+    <w:p>
+      <w:r>
+        <w:tab/>
+        <w:t xml:space="preserve">Constant work to get rid of that tree. Each tree has a merge credit. Insertion pays for that. </w:t>
+      </w:r>
+    </w:p>
+    <w:p>
+      <w:r>
+        <w:t xml:space="preserve">n Bo trees. </w:t>
+      </w:r>
+    </w:p>
+    <w:p>
+      <w:r>
+        <w:t xml:space="preserve">Merge trees    Bi      +      Bi   </w:t>
+      </w:r>
+      <w:r>
+        <w:sym w:font="Wingdings" w:char="F0E0"/>
+      </w:r>
+      <w:r>
+        <w:t xml:space="preserve">   Bi+1               CPU cost </w:t>
+      </w:r>
+      <w:proofErr w:type="gramStart"/>
+      <w:r>
+        <w:t>O(</w:t>
+      </w:r>
+      <w:proofErr w:type="gramEnd"/>
+      <w:r>
+        <w:t xml:space="preserve">1) constant time to merge two trees. </w:t>
+      </w:r>
+    </w:p>
+    <w:p>
+      <w:r>
+        <w:tab/>
+        <w:t xml:space="preserve">        1 credit    1 credit    1 credit</w:t>
+      </w:r>
+      <w:r>
+        <w:t xml:space="preserve"> </w:t>
+      </w:r>
+      <w:r>
+        <w:t xml:space="preserve">        </w:t>
+      </w:r>
+      <w:r>
+        <w:t>amorti</w:t>
+      </w:r>
+      <w:r>
+        <w:t xml:space="preserve">zed cost of this merge is 0. </w:t>
+      </w:r>
+      <w:r>
+        <w:t xml:space="preserve">We charge this operation                                                                                                                                       </w:t>
+      </w:r>
+    </w:p>
+    <w:p>
+      <w:r>
+        <w:t xml:space="preserve">                                                                                 to a previous insertion. </w:t>
+      </w:r>
+    </w:p>
+    <w:p>
+      <w:r>
+        <w:t xml:space="preserve">Delete-min: we make up to </w:t>
+      </w:r>
+      <w:proofErr w:type="spellStart"/>
+      <w:r>
+        <w:t>logn</w:t>
+      </w:r>
+      <w:proofErr w:type="spellEnd"/>
+      <w:r>
+        <w:t xml:space="preserve"> new trees. They each need a merge credit. </w:t>
+      </w:r>
+    </w:p>
+    <w:p>
+      <w:r>
+        <w:t xml:space="preserve">                                                                             </w:t>
+      </w:r>
+      <w:proofErr w:type="spellStart"/>
+      <w:r>
+        <w:t>logn</w:t>
+      </w:r>
+      <w:proofErr w:type="spellEnd"/>
+      <w:r>
+        <w:t xml:space="preserve"> time </w:t>
+      </w:r>
+      <w:proofErr w:type="gramStart"/>
+      <w:r>
+        <w:t>now(</w:t>
+      </w:r>
+      <w:proofErr w:type="gramEnd"/>
+      <w:r>
+        <w:t xml:space="preserve">tree maybe be as big as log n)+ </w:t>
+      </w:r>
+      <w:proofErr w:type="spellStart"/>
+      <w:r>
+        <w:t>logn</w:t>
+      </w:r>
+      <w:proofErr w:type="spellEnd"/>
+      <w:r>
+        <w:t xml:space="preserve"> credits for                                    </w:t>
+      </w:r>
+    </w:p>
+    <w:p>
+      <w:r>
+        <w:t xml:space="preserve">                                                                                                 future merges</w:t>
+      </w:r>
+    </w:p>
+    <w:p>
+      <w:r>
+        <w:t xml:space="preserve">                                    </w:t>
+      </w:r>
+      <w:r>
+        <w:t xml:space="preserve">                                      </w:t>
+      </w:r>
+      <w:r>
+        <w:t xml:space="preserve">   Amortized cost</w:t>
+      </w:r>
+      <w:r>
+        <w:t xml:space="preserve"> is</w:t>
+      </w:r>
+      <w:r>
+        <w:t>:</w:t>
+      </w:r>
+      <w:r>
+        <w:t xml:space="preserve"> </w:t>
+      </w:r>
+      <w:proofErr w:type="gramStart"/>
+      <w:r>
+        <w:t>O(</w:t>
+      </w:r>
+      <w:proofErr w:type="gramEnd"/>
+      <w:r>
+        <w:t>log n)</w:t>
+      </w:r>
+    </w:p>
+    <w:p>
+      <w:r>
+        <w:t xml:space="preserve">For any sequence of A insertions + B extract mins, the total cost is </w:t>
+      </w:r>
+      <w:proofErr w:type="gramStart"/>
+      <w:r>
+        <w:t>O(</w:t>
+      </w:r>
+      <w:proofErr w:type="spellStart"/>
+      <w:proofErr w:type="gramEnd"/>
+      <w:r>
+        <w:t>A+Blog</w:t>
+      </w:r>
+      <w:proofErr w:type="spellEnd"/>
+      <w:r>
+        <w:t xml:space="preserve"> n)</w:t>
+      </w:r>
+    </w:p>
+    <w:p>
+      <w:r>
+        <w:t xml:space="preserve">In average insertion is only constant. </w:t>
+      </w:r>
+    </w:p>
+    <w:p/>
+    <w:p>
+      <w:r>
+        <w:t>Now add decrease key.</w:t>
+      </w:r>
+      <w:r>
+        <w:t xml:space="preserve"> The node may be smaller than its parent.</w:t>
+      </w:r>
+    </w:p>
+    <w:p>
+      <w:r>
+        <w:t xml:space="preserve">It would take log n time to do local swaps. But we want something constant. </w:t>
+      </w:r>
+    </w:p>
+    <w:p>
+      <w:r>
+        <w:t>So be min size of Bo</w:t>
+      </w:r>
+    </w:p>
+    <w:p>
+      <m:oMath>
+        <m:sSub>
+          <m:sSubPr>
+            <m:ctrlPr>
+              <w:rPr>
+                <w:rFonts w:ascii="Cambria Math" w:hAnsi="Cambria Math"/>
+              </w:rPr>
+            </m:ctrlPr>
+          </m:sSubPr>
+          <m:e>
+            <m:r>
+              <w:rPr>
+                <w:rFonts w:ascii="Cambria Math" w:hAnsi="Cambria Math"/>
+              </w:rPr>
+              <m:t>S</m:t>
+            </m:r>
+          </m:e>
+          <m:sub>
+            <m:r>
+              <w:rPr>
+                <w:rFonts w:ascii="Cambria Math" w:hAnsi="Cambria Math"/>
+              </w:rPr>
+              <m:t>K</m:t>
+            </m:r>
+          </m:sub>
+        </m:sSub>
+      </m:oMath>
+      <w:r>
+        <w:t>=1+</w:t>
+      </w:r>
+      <m:oMath>
+        <m:sSub>
+          <m:sSubPr>
+            <m:ctrlPr>
+              <w:rPr>
+                <w:rFonts w:ascii="Cambria Math" w:hAnsi="Cambria Math"/>
+              </w:rPr>
+            </m:ctrlPr>
+          </m:sSubPr>
+          <m:e>
+            <m:r>
+              <w:rPr>
+                <w:rFonts w:ascii="Cambria Math" w:hAnsi="Cambria Math"/>
+              </w:rPr>
+              <m:t>S</m:t>
+            </m:r>
+          </m:e>
+          <m:sub>
+            <m:r>
+              <w:rPr>
+                <w:rFonts w:ascii="Cambria Math" w:hAnsi="Cambria Math"/>
+              </w:rPr>
+              <m:t>0</m:t>
+            </m:r>
+          </m:sub>
+        </m:sSub>
+      </m:oMath>
+      <w:r>
+        <w:t>+</w:t>
+      </w:r>
+      <m:oMath>
+        <m:sSub>
+          <m:sSubPr>
+            <m:ctrlPr>
+              <w:rPr>
+                <w:rFonts w:ascii="Cambria Math" w:hAnsi="Cambria Math"/>
+              </w:rPr>
+            </m:ctrlPr>
+          </m:sSubPr>
+          <m:e>
+            <m:r>
+              <w:rPr>
+                <w:rFonts w:ascii="Cambria Math" w:hAnsi="Cambria Math"/>
+              </w:rPr>
+              <m:t>S</m:t>
+            </m:r>
+          </m:e>
+          <m:sub>
+            <m:r>
+              <w:rPr>
+                <w:rFonts w:ascii="Cambria Math" w:hAnsi="Cambria Math"/>
+              </w:rPr>
+              <m:t>1</m:t>
+            </m:r>
+          </m:sub>
+        </m:sSub>
+      </m:oMath>
+      <w:r>
+        <w:t>+</w:t>
+      </w:r>
+      <m:oMath>
+        <m:sSub>
+          <m:sSubPr>
+            <m:ctrlPr>
+              <w:rPr>
+                <w:rFonts w:ascii="Cambria Math" w:hAnsi="Cambria Math"/>
+              </w:rPr>
+            </m:ctrlPr>
+          </m:sSubPr>
+          <m:e>
+            <m:r>
+              <w:rPr>
+                <w:rFonts w:ascii="Cambria Math" w:hAnsi="Cambria Math"/>
+              </w:rPr>
+              <m:t>S</m:t>
+            </m:r>
+          </m:e>
+          <m:sub>
+            <m:r>
+              <w:rPr>
+                <w:rFonts w:ascii="Cambria Math" w:hAnsi="Cambria Math"/>
+              </w:rPr>
+              <m:t>2</m:t>
+            </m:r>
+          </m:sub>
+        </m:sSub>
+      </m:oMath>
+      <w:r>
+        <w:t>…+</w:t>
+      </w:r>
+      <m:oMath>
+        <m:sSub>
+          <m:sSubPr>
+            <m:ctrlPr>
+              <w:rPr>
+                <w:rFonts w:ascii="Cambria Math" w:hAnsi="Cambria Math"/>
+              </w:rPr>
+            </m:ctrlPr>
+          </m:sSubPr>
+          <m:e>
+            <m:r>
+              <w:rPr>
+                <w:rFonts w:ascii="Cambria Math" w:hAnsi="Cambria Math"/>
+              </w:rPr>
+              <m:t>S</m:t>
+            </m:r>
+          </m:e>
+          <m:sub>
+            <m:r>
+              <w:rPr>
+                <w:rFonts w:ascii="Cambria Math" w:hAnsi="Cambria Math"/>
+              </w:rPr>
+              <m:t>K</m:t>
+            </m:r>
+            <m:r>
+              <w:rPr>
+                <w:rFonts w:ascii="Cambria Math" w:hAnsi="Cambria Math"/>
+              </w:rPr>
+              <m:t>-2</m:t>
+            </m:r>
+          </m:sub>
+        </m:sSub>
+      </m:oMath>
+    </w:p>
+    <w:p>
+      <m:oMath>
+        <m:sSub>
+          <m:sSubPr>
+            <m:ctrlPr>
+              <w:rPr>
+                <w:rFonts w:ascii="Cambria Math" w:hAnsi="Cambria Math"/>
+              </w:rPr>
+            </m:ctrlPr>
+          </m:sSubPr>
+          <m:e>
+            <m:r>
+              <w:rPr>
+                <w:rFonts w:ascii="Cambria Math" w:hAnsi="Cambria Math"/>
+              </w:rPr>
+              <m:t>S</m:t>
+            </m:r>
+          </m:e>
+          <m:sub>
+            <m:r>
+              <w:rPr>
+                <w:rFonts w:ascii="Cambria Math" w:hAnsi="Cambria Math"/>
+              </w:rPr>
+              <m:t>K</m:t>
+            </m:r>
+            <m:r>
+              <w:rPr>
+                <w:rFonts w:ascii="微软雅黑" w:eastAsia="微软雅黑" w:hAnsi="微软雅黑" w:cs="微软雅黑" w:hint="eastAsia"/>
+              </w:rPr>
+              <m:t>-</m:t>
+            </m:r>
+            <m:r>
+              <w:rPr>
+                <w:rFonts w:ascii="Cambria Math" w:hAnsi="Cambria Math" w:hint="eastAsia"/>
+              </w:rPr>
+              <m:t>1</m:t>
+            </m:r>
+          </m:sub>
+        </m:sSub>
+      </m:oMath>
+      <w:r>
+        <w:t>=1+</w:t>
+      </w:r>
+      <m:oMath>
+        <m:sSub>
+          <m:sSubPr>
+            <m:ctrlPr>
+              <w:rPr>
+                <w:rFonts w:ascii="Cambria Math" w:hAnsi="Cambria Math"/>
+              </w:rPr>
+            </m:ctrlPr>
+          </m:sSubPr>
+          <m:e>
+            <m:r>
+              <w:rPr>
+                <w:rFonts w:ascii="Cambria Math" w:hAnsi="Cambria Math"/>
+              </w:rPr>
+              <m:t>S</m:t>
+            </m:r>
+          </m:e>
+          <m:sub>
+            <m:r>
+              <w:rPr>
+                <w:rFonts w:ascii="Cambria Math" w:hAnsi="Cambria Math"/>
+              </w:rPr>
+              <m:t>0</m:t>
+            </m:r>
+          </m:sub>
+        </m:sSub>
+      </m:oMath>
+      <w:r>
+        <w:t>+</w:t>
+      </w:r>
+      <m:oMath>
+        <m:sSub>
+          <m:sSubPr>
+            <m:ctrlPr>
+              <w:rPr>
+                <w:rFonts w:ascii="Cambria Math" w:hAnsi="Cambria Math"/>
+              </w:rPr>
+            </m:ctrlPr>
+          </m:sSubPr>
+          <m:e>
+            <m:r>
+              <w:rPr>
+                <w:rFonts w:ascii="Cambria Math" w:hAnsi="Cambria Math"/>
+              </w:rPr>
+              <m:t>S</m:t>
+            </m:r>
+          </m:e>
+          <m:sub>
+            <m:r>
+              <w:rPr>
+                <w:rFonts w:ascii="Cambria Math" w:hAnsi="Cambria Math" w:hint="eastAsia"/>
+              </w:rPr>
+              <m:t>1</m:t>
+            </m:r>
+          </m:sub>
+        </m:sSub>
+      </m:oMath>
+      <w:r>
+        <w:t>+…+</w:t>
+      </w:r>
+      <m:oMath>
+        <m:sSub>
+          <m:sSubPr>
+            <m:ctrlPr>
+              <w:rPr>
+                <w:rFonts w:ascii="Cambria Math" w:hAnsi="Cambria Math"/>
+              </w:rPr>
+            </m:ctrlPr>
+          </m:sSubPr>
+          <m:e>
+            <m:r>
+              <w:rPr>
+                <w:rFonts w:ascii="Cambria Math" w:hAnsi="Cambria Math"/>
+              </w:rPr>
+              <m:t>S</m:t>
+            </m:r>
+          </m:e>
+          <m:sub>
+            <m:r>
+              <w:rPr>
+                <w:rFonts w:ascii="Cambria Math" w:hAnsi="Cambria Math"/>
+              </w:rPr>
+              <m:t>K</m:t>
+            </m:r>
+            <m:r>
+              <w:rPr>
+                <w:rFonts w:ascii="Cambria Math" w:hAnsi="Cambria Math"/>
+              </w:rPr>
+              <m:t>-3</m:t>
+            </m:r>
+          </m:sub>
+        </m:sSub>
+      </m:oMath>
+    </w:p>
+    <w:p>
+      <m:oMath>
+        <m:sSub>
+          <m:sSubPr>
+            <m:ctrlPr>
+              <w:rPr>
+                <w:rFonts w:ascii="Cambria Math" w:hAnsi="Cambria Math"/>
+              </w:rPr>
+            </m:ctrlPr>
+          </m:sSubPr>
+          <m:e>
+            <m:r>
+              <w:rPr>
+                <w:rFonts w:ascii="Cambria Math" w:hAnsi="Cambria Math"/>
+              </w:rPr>
+              <m:t>S</m:t>
+            </m:r>
+          </m:e>
+          <m:sub>
+            <m:r>
+              <w:rPr>
+                <w:rFonts w:ascii="Cambria Math" w:hAnsi="Cambria Math"/>
+              </w:rPr>
+              <m:t>K</m:t>
+            </m:r>
+          </m:sub>
+        </m:sSub>
+      </m:oMath>
+      <w:r>
+        <w:t>-</w:t>
+      </w:r>
+      <m:oMath>
+        <m:sSub>
+          <m:sSubPr>
+            <m:ctrlPr>
+              <w:rPr>
+                <w:rFonts w:ascii="Cambria Math" w:hAnsi="Cambria Math"/>
+              </w:rPr>
+            </m:ctrlPr>
+          </m:sSubPr>
+          <m:e>
+            <m:r>
+              <w:rPr>
+                <w:rFonts w:ascii="Cambria Math" w:hAnsi="Cambria Math"/>
+              </w:rPr>
+              <m:t>S</m:t>
+            </m:r>
+          </m:e>
+          <m:sub>
+            <m:r>
+              <w:rPr>
+                <w:rFonts w:ascii="Cambria Math" w:hAnsi="Cambria Math"/>
+              </w:rPr>
+              <m:t>K</m:t>
+            </m:r>
+            <m:r>
+              <w:rPr>
+                <w:rFonts w:ascii="微软雅黑" w:eastAsia="微软雅黑" w:hAnsi="微软雅黑" w:cs="微软雅黑" w:hint="eastAsia"/>
+              </w:rPr>
+              <m:t>-</m:t>
+            </m:r>
+            <m:r>
+              <w:rPr>
+                <w:rFonts w:ascii="Cambria Math" w:hAnsi="Cambria Math" w:hint="eastAsia"/>
+              </w:rPr>
+              <m:t>1</m:t>
+            </m:r>
+          </m:sub>
+        </m:sSub>
+      </m:oMath>
+      <w:r>
+        <w:t>=</w:t>
+      </w:r>
+      <m:oMath>
+        <m:sSub>
+          <m:sSubPr>
+            <m:ctrlPr>
+              <w:rPr>
+                <w:rFonts w:ascii="Cambria Math" w:hAnsi="Cambria Math"/>
+              </w:rPr>
+            </m:ctrlPr>
+          </m:sSubPr>
+          <m:e>
+            <m:r>
+              <w:rPr>
+                <w:rFonts w:ascii="Cambria Math" w:hAnsi="Cambria Math"/>
+              </w:rPr>
+              <m:t>S</m:t>
+            </m:r>
+          </m:e>
+          <m:sub>
+            <m:r>
+              <w:rPr>
+                <w:rFonts w:ascii="Cambria Math" w:hAnsi="Cambria Math"/>
+              </w:rPr>
+              <m:t>K</m:t>
+            </m:r>
+            <m:r>
+              <w:rPr>
+                <w:rFonts w:ascii="微软雅黑" w:eastAsia="微软雅黑" w:hAnsi="微软雅黑" w:cs="微软雅黑" w:hint="eastAsia"/>
+              </w:rPr>
+              <m:t>-</m:t>
+            </m:r>
+            <m:r>
+              <w:rPr>
+                <w:rFonts w:ascii="Cambria Math" w:hAnsi="Cambria Math" w:hint="eastAsia"/>
+              </w:rPr>
+              <m:t>2</m:t>
+            </m:r>
+          </m:sub>
+        </m:sSub>
+      </m:oMath>
+      <w:r>
+        <w:t xml:space="preserve"> </w:t>
+      </w:r>
+    </w:p>
+    <w:p>
+      <w:r>
+        <w:t xml:space="preserve">Fibonacci grows exponentially. </w:t>
+      </w:r>
+      <w:r>
+        <w:t xml:space="preserve"> </w:t>
+      </w:r>
+      <w:r>
+        <w:rPr>
+          <w:rFonts w:hint="eastAsia"/>
+        </w:rPr>
+        <w:t>A</w:t>
+      </w:r>
+      <w:r>
+        <w:t xml:space="preserve"> Fibonacci tree is a binomial tree that is only allowed to lose 2 children</w:t>
+      </w:r>
+    </w:p>
+    <w:p>
+      <m:oMath>
+        <m:sSub>
+          <m:sSubPr>
+            <m:ctrlPr>
+              <w:rPr>
+                <w:rFonts w:ascii="Cambria Math" w:hAnsi="Cambria Math"/>
+              </w:rPr>
+            </m:ctrlPr>
+          </m:sSubPr>
+          <m:e>
+            <m:r>
+              <w:rPr>
+                <w:rFonts w:ascii="Cambria Math" w:hAnsi="Cambria Math"/>
+              </w:rPr>
+              <m:t>S</m:t>
+            </m:r>
+          </m:e>
+          <m:sub>
+            <m:r>
+              <w:rPr>
+                <w:rFonts w:ascii="Cambria Math" w:hAnsi="Cambria Math"/>
+              </w:rPr>
+              <m:t>K</m:t>
+            </m:r>
+          </m:sub>
+        </m:sSub>
+      </m:oMath>
+      <w:r>
+        <w:t>=</w:t>
+      </w:r>
+      <m:oMath>
+        <m:sSub>
+          <m:sSubPr>
+            <m:ctrlPr>
+              <w:rPr>
+                <w:rFonts w:ascii="Cambria Math" w:hAnsi="Cambria Math"/>
+              </w:rPr>
+            </m:ctrlPr>
+          </m:sSubPr>
+          <m:e>
+            <m:r>
+              <w:rPr>
+                <w:rFonts w:ascii="Cambria Math" w:hAnsi="Cambria Math"/>
+              </w:rPr>
+              <m:t>S</m:t>
+            </m:r>
+          </m:e>
+          <m:sub>
+            <m:r>
+              <w:rPr>
+                <w:rFonts w:ascii="Cambria Math" w:hAnsi="Cambria Math"/>
+              </w:rPr>
+              <m:t>K</m:t>
+            </m:r>
+            <m:r>
+              <w:rPr>
+                <w:rFonts w:ascii="微软雅黑" w:eastAsia="微软雅黑" w:hAnsi="微软雅黑" w:cs="微软雅黑" w:hint="eastAsia"/>
+              </w:rPr>
+              <m:t>-</m:t>
+            </m:r>
+            <m:r>
+              <w:rPr>
+                <w:rFonts w:ascii="Cambria Math" w:hAnsi="Cambria Math" w:hint="eastAsia"/>
+              </w:rPr>
+              <m:t>1</m:t>
+            </m:r>
+          </m:sub>
+        </m:sSub>
+      </m:oMath>
+      <w:r>
+        <w:t>+</w:t>
+      </w:r>
+      <m:oMath>
+        <m:sSub>
+          <m:sSubPr>
+            <m:ctrlPr>
+              <w:rPr>
+                <w:rFonts w:ascii="Cambria Math" w:hAnsi="Cambria Math"/>
+              </w:rPr>
+            </m:ctrlPr>
+          </m:sSubPr>
+          <m:e>
+            <m:r>
+              <w:rPr>
+                <w:rFonts w:ascii="Cambria Math" w:hAnsi="Cambria Math"/>
+              </w:rPr>
+              <m:t>S</m:t>
+            </m:r>
+          </m:e>
+          <m:sub>
+            <m:r>
+              <w:rPr>
+                <w:rFonts w:ascii="Cambria Math" w:hAnsi="Cambria Math"/>
+              </w:rPr>
+              <m:t>K</m:t>
+            </m:r>
+            <m:r>
+              <w:rPr>
+                <w:rFonts w:ascii="微软雅黑" w:eastAsia="微软雅黑" w:hAnsi="微软雅黑" w:cs="微软雅黑" w:hint="eastAsia"/>
+              </w:rPr>
+              <m:t>-</m:t>
+            </m:r>
+            <m:r>
+              <w:rPr>
+                <w:rFonts w:ascii="Cambria Math" w:hAnsi="Cambria Math" w:hint="eastAsia"/>
+              </w:rPr>
+              <m:t>2</m:t>
+            </m:r>
+          </m:sub>
+        </m:sSub>
+      </m:oMath>
+    </w:p>
+    <w:p>
+      <m:oMathPara>
+        <m:oMath>
+          <m:sSub>
+            <m:sSubPr>
+              <m:ctrlPr>
+                <w:rPr>
+                  <w:rFonts w:ascii="Cambria Math" w:hAnsi="Cambria Math"/>
+                </w:rPr>
+              </m:ctrlPr>
+            </m:sSubPr>
+            <m:e>
+              <m:r>
+                <w:rPr>
+                  <w:rFonts w:ascii="Cambria Math" w:hAnsi="Cambria Math"/>
+                </w:rPr>
+                <m:t>S</m:t>
+              </m:r>
+            </m:e>
+            <m:sub>
+              <m:r>
+                <w:rPr>
+                  <w:rFonts w:ascii="Cambria Math" w:hAnsi="Cambria Math"/>
+                </w:rPr>
+                <m:t>K</m:t>
+              </m:r>
+            </m:sub>
+          </m:sSub>
+          <m:r>
+            <m:rPr>
+              <m:sty m:val="p"/>
+            </m:rPr>
+            <w:rPr>
+              <w:rFonts w:ascii="Cambria Math" w:hAnsi="Cambria Math"/>
+            </w:rPr>
+            <m:t>≥</m:t>
+          </m:r>
+          <m:sSup>
+            <m:sSupPr>
+              <m:ctrlPr>
+                <w:rPr>
+                  <w:rFonts w:ascii="Cambria Math" w:hAnsi="Cambria Math"/>
+                </w:rPr>
+              </m:ctrlPr>
+            </m:sSupPr>
+            <m:e>
+              <m:d>
+                <m:dPr>
+                  <m:ctrlPr>
+                    <w:rPr>
+                      <w:rFonts w:ascii="Cambria Math" w:hAnsi="Cambria Math"/>
+                      <w:i/>
+                    </w:rPr>
+                  </m:ctrlPr>
+                </m:dPr>
+                <m:e>
+                  <m:f>
+                    <m:fPr>
+                      <m:ctrlPr>
+                        <w:rPr>
+                          <w:rFonts w:ascii="Cambria Math" w:hAnsi="Cambria Math"/>
+                          <w:i/>
+                        </w:rPr>
+                      </m:ctrlPr>
+                    </m:fPr>
+                    <m:num>
+                      <m:r>
+                        <w:rPr>
+                          <w:rFonts w:ascii="Cambria Math" w:hAnsi="Cambria Math"/>
+                        </w:rPr>
+                        <m:t>1+</m:t>
+                      </m:r>
+                      <m:rad>
+                        <m:radPr>
+                          <m:degHide m:val="1"/>
+                          <m:ctrlPr>
+                            <w:rPr>
+                              <w:rFonts w:ascii="Cambria Math" w:hAnsi="Cambria Math"/>
+                              <w:i/>
+                            </w:rPr>
+                          </m:ctrlPr>
+                        </m:radPr>
+                        <m:deg/>
+                        <m:e>
+                          <m:r>
+                            <w:rPr>
+                              <w:rFonts w:ascii="Cambria Math" w:hAnsi="Cambria Math"/>
+                            </w:rPr>
+                            <m:t>S</m:t>
+                          </m:r>
+                        </m:e>
+                      </m:rad>
+                    </m:num>
+                    <m:den>
+                      <m:r>
+                        <w:rPr>
+                          <w:rFonts w:ascii="Cambria Math" w:hAnsi="Cambria Math"/>
+                        </w:rPr>
+                        <m:t>2</m:t>
+                      </m:r>
+                    </m:den>
+                  </m:f>
+                </m:e>
+              </m:d>
+            </m:e>
+            <m:sup>
+              <m:r>
+                <w:rPr>
+                  <w:rFonts w:ascii="Cambria Math" w:hAnsi="Cambria Math"/>
+                </w:rPr>
+                <m:t>K</m:t>
+              </m:r>
+            </m:sup>
+          </m:sSup>
+        </m:oMath>
+      </m:oMathPara>
+    </w:p>
+    <w:p>
+      <w:r>
+        <w:t>This is the Fibonacci heap.</w:t>
+      </w:r>
+    </w:p>
+    <w:p>
+      <w:r>
+        <w:t xml:space="preserve">With Fibonacci heap, Prim and </w:t>
+      </w:r>
+      <w:proofErr w:type="spellStart"/>
+      <w:r>
+        <w:t>Dijstra’s</w:t>
+      </w:r>
+      <w:proofErr w:type="spellEnd"/>
+      <w:r>
+        <w:t xml:space="preserve"> all run in O(</w:t>
+      </w:r>
+      <w:proofErr w:type="spellStart"/>
+      <w:r>
+        <w:t>m+nlogn</w:t>
+      </w:r>
+      <w:proofErr w:type="spellEnd"/>
+      <w:proofErr w:type="gramStart"/>
+      <w:r>
+        <w:t>)  ???</w:t>
+      </w:r>
+      <w:proofErr w:type="gramEnd"/>
+      <w:r>
+        <w:t xml:space="preserve">  </w:t>
+      </w:r>
+    </w:p>
+    <w:p/>
+    <w:p>
+      <w:r>
+        <w:t xml:space="preserve">Next lecture: graph traversal. DFS/BFS. What kinds of edges in a graph. How to do thing like topological sort, strongly connected components. </w:t>
+      </w:r>
+    </w:p>
+    <w:p/>
+    <w:p>
+      <w:pPr>
+        <w:pStyle w:val="Heading2"/>
+      </w:pPr>
+      <w:r>
+        <w:t>Depth-First Search</w:t>
+      </w:r>
+    </w:p>
+    <w:p>
+      <w:r>
+        <w:t xml:space="preserve">Put nodes on a stack as you traverse. </w:t>
+      </w:r>
+    </w:p>
+    <w:p>
+      <w:pPr>
+        <w:pStyle w:val="ListParagraph"/>
+        <w:numPr>
+          <w:ilvl w:val="0"/>
+          <w:numId w:val="3"/>
+        </w:numPr>
+      </w:pPr>
+      <w:r>
+        <w:t>Pop the stack and put unvisited neighbors onto stack.</w:t>
+      </w:r>
+    </w:p>
+    <w:p>
+      <w:pPr>
+        <w:pStyle w:val="Heading2"/>
+      </w:pPr>
+      <w:r>
+        <w:t>Breadth-First search</w:t>
+      </w:r>
+    </w:p>
+    <w:p>
+      <w:pPr>
+        <w:pStyle w:val="ListParagraph"/>
+        <w:numPr>
+          <w:ilvl w:val="0"/>
+          <w:numId w:val="3"/>
+        </w:numPr>
+      </w:pPr>
+      <w:r>
+        <w:t>Same with queue.</w:t>
+      </w:r>
+    </w:p>
+    <w:p>
+      <w:r>
+        <w:t>Tree edges:</w:t>
+      </w:r>
+    </w:p>
+    <w:p>
+      <w:pPr>
+        <w:pStyle w:val="ListParagraph"/>
+        <w:numPr>
+          <w:ilvl w:val="0"/>
+          <w:numId w:val="4"/>
+        </w:numPr>
+      </w:pPr>
+      <w:r>
+        <w:t>Edges of DFS/BFS</w:t>
+      </w:r>
+    </w:p>
+    <w:p>
+      <w:pPr>
+        <w:pStyle w:val="ListParagraph"/>
+        <w:numPr>
+          <w:ilvl w:val="0"/>
+          <w:numId w:val="4"/>
+        </w:numPr>
+      </w:pPr>
+      <w:r>
+        <w:t>Forward edge: non-tree edge to descendant</w:t>
+      </w:r>
+    </w:p>
+    <w:p>
+      <w:pPr>
+        <w:pStyle w:val="ListParagraph"/>
+        <w:numPr>
+          <w:ilvl w:val="0"/>
+          <w:numId w:val="4"/>
+        </w:numPr>
+      </w:pPr>
+      <w:r>
+        <w:t>Backward edge: edge to ancestor</w:t>
+      </w:r>
+    </w:p>
+    <w:p>
+      <w:pPr>
+        <w:pStyle w:val="ListParagraph"/>
+        <w:numPr>
+          <w:ilvl w:val="0"/>
+          <w:numId w:val="4"/>
+        </w:numPr>
+      </w:pPr>
+      <w:r>
+        <w:t>Cross edge: everything else</w:t>
+      </w:r>
+    </w:p>
+    <w:p/>
+    <w:p>
+      <w:proofErr w:type="spellStart"/>
+      <w:r>
+        <w:t>Undrected</w:t>
+      </w:r>
+      <w:proofErr w:type="spellEnd"/>
+      <w:r>
+        <w:t xml:space="preserve"> </w:t>
+      </w:r>
+      <w:r>
+        <w:t>BFS: no forward,backward</w:t>
+      </w:r>
+      <w:bookmarkStart w:id="2" w:name="_GoBack"/>
+      <w:bookmarkEnd w:id="2"/>
+      <w:r>
+        <w:t xml:space="preserve"> edges. Would have been traversed. </w:t>
+      </w:r>
+    </w:p>
     <w:sectPr>
       <w:pgSz w:w="12240" w:h="15840"/>
       <w:pgMar w:top="1440" w:right="1440" w:bottom="1440" w:left="1440" w:header="720" w:footer="720" w:gutter="0"/>
@@ -9473,6 +13527,345 @@
 <file path=word/numbering.xml><?xml version="1.0" encoding="utf-8"?>
 <w:numbering xmlns:wpc="http://schemas.microsoft.com/office/word/2010/wordprocessingCanvas" xmlns:cx="http://schemas.microsoft.com/office/drawing/2014/chartex" xmlns:cx1="http://schemas.microsoft.com/office/drawing/2015/9/8/chartex" xmlns:cx2="http://schemas.microsoft.com/office/drawing/2015/10/21/chartex" xmlns:cx3="http://schemas.microsoft.com/office/drawing/2016/5/9/chartex" xmlns:cx4="http://schemas.microsoft.com/office/drawing/2016/5/10/chartex" xmlns:cx5="http://schemas.microsoft.com/office/drawing/2016/5/11/chartex" xmlns:cx6="http://schemas.microsoft.com/office/drawing/2016/5/12/chartex" xmlns:cx7="http://schemas.microsoft.com/office/drawing/2016/5/13/chartex" xmlns:cx8="http://schemas.microsoft.com/office/drawing/2016/5/14/chartex" xmlns:mc="http://schemas.openxmlformats.org/markup-compatibility/2006" xmlns:aink="http://schemas.microsoft.com/office/drawing/2016/ink" xmlns:am3d="http://schemas.microsoft.com/office/drawing/2017/model3d" xmlns:o="urn:schemas-microsoft-com:office:office" xmlns:r="http://schemas.openxmlformats.org/officeDocument/2006/relationships" xmlns:m="http://schemas.openxmlformats.org/officeDocument/2006/math" xmlns:v="urn:schemas-microsoft-com:vml" xmlns:wp14="http://schemas.microsoft.com/office/word/2010/wordprocessingDrawing" xmlns:wp="http://schemas.openxmlformats.org/drawingml/2006/wordprocessingDrawing" xmlns:w10="urn:schemas-microsoft-com:office:word" xmlns:w="http://schemas.openxmlformats.org/wordprocessingml/2006/main" xmlns:w14="http://schemas.microsoft.com/office/word/2010/wordml" xmlns:w15="http://schemas.microsoft.com/office/word/2012/wordml" xmlns:w16se="http://schemas.microsoft.com/office/word/2015/wordml/symex" xmlns:wpg="http://schemas.microsoft.com/office/word/2010/wordprocessingGroup" xmlns:wpi="http://schemas.microsoft.com/office/word/2010/wordprocessingInk" xmlns:wne="http://schemas.microsoft.com/office/word/2006/wordml" xmlns:wps="http://schemas.microsoft.com/office/word/2010/wordprocessingShape" mc:Ignorable="w14 w15 w16se wp14">
   <w:abstractNum w:abstractNumId="0" w15:restartNumberingAfterBreak="0">
+    <w:nsid w:val="42903F69"/>
+    <w:multiLevelType w:val="hybridMultilevel"/>
+    <w:tmpl w:val="6CC8A678"/>
+    <w:lvl w:ilvl="0" w:tplc="04090001">
+      <w:start w:val="1"/>
+      <w:numFmt w:val="bullet"/>
+      <w:lvlText w:val=""/>
+      <w:lvlJc w:val="left"/>
+      <w:pPr>
+        <w:ind w:left="720" w:hanging="360"/>
+      </w:pPr>
+      <w:rPr>
+        <w:rFonts w:ascii="Symbol" w:hAnsi="Symbol" w:hint="default"/>
+      </w:rPr>
+    </w:lvl>
+    <w:lvl w:ilvl="1" w:tplc="04090003" w:tentative="1">
+      <w:start w:val="1"/>
+      <w:numFmt w:val="bullet"/>
+      <w:lvlText w:val="o"/>
+      <w:lvlJc w:val="left"/>
+      <w:pPr>
+        <w:ind w:left="1440" w:hanging="360"/>
+      </w:pPr>
+      <w:rPr>
+        <w:rFonts w:ascii="Courier New" w:hAnsi="Courier New" w:cs="Courier New" w:hint="default"/>
+      </w:rPr>
+    </w:lvl>
+    <w:lvl w:ilvl="2" w:tplc="04090005" w:tentative="1">
+      <w:start w:val="1"/>
+      <w:numFmt w:val="bullet"/>
+      <w:lvlText w:val=""/>
+      <w:lvlJc w:val="left"/>
+      <w:pPr>
+        <w:ind w:left="2160" w:hanging="360"/>
+      </w:pPr>
+      <w:rPr>
+        <w:rFonts w:ascii="Wingdings" w:hAnsi="Wingdings" w:hint="default"/>
+      </w:rPr>
+    </w:lvl>
+    <w:lvl w:ilvl="3" w:tplc="04090001" w:tentative="1">
+      <w:start w:val="1"/>
+      <w:numFmt w:val="bullet"/>
+      <w:lvlText w:val=""/>
+      <w:lvlJc w:val="left"/>
+      <w:pPr>
+        <w:ind w:left="2880" w:hanging="360"/>
+      </w:pPr>
+      <w:rPr>
+        <w:rFonts w:ascii="Symbol" w:hAnsi="Symbol" w:hint="default"/>
+      </w:rPr>
+    </w:lvl>
+    <w:lvl w:ilvl="4" w:tplc="04090003" w:tentative="1">
+      <w:start w:val="1"/>
+      <w:numFmt w:val="bullet"/>
+      <w:lvlText w:val="o"/>
+      <w:lvlJc w:val="left"/>
+      <w:pPr>
+        <w:ind w:left="3600" w:hanging="360"/>
+      </w:pPr>
+      <w:rPr>
+        <w:rFonts w:ascii="Courier New" w:hAnsi="Courier New" w:cs="Courier New" w:hint="default"/>
+      </w:rPr>
+    </w:lvl>
+    <w:lvl w:ilvl="5" w:tplc="04090005" w:tentative="1">
+      <w:start w:val="1"/>
+      <w:numFmt w:val="bullet"/>
+      <w:lvlText w:val=""/>
+      <w:lvlJc w:val="left"/>
+      <w:pPr>
+        <w:ind w:left="4320" w:hanging="360"/>
+      </w:pPr>
+      <w:rPr>
+        <w:rFonts w:ascii="Wingdings" w:hAnsi="Wingdings" w:hint="default"/>
+      </w:rPr>
+    </w:lvl>
+    <w:lvl w:ilvl="6" w:tplc="04090001" w:tentative="1">
+      <w:start w:val="1"/>
+      <w:numFmt w:val="bullet"/>
+      <w:lvlText w:val=""/>
+      <w:lvlJc w:val="left"/>
+      <w:pPr>
+        <w:ind w:left="5040" w:hanging="360"/>
+      </w:pPr>
+      <w:rPr>
+        <w:rFonts w:ascii="Symbol" w:hAnsi="Symbol" w:hint="default"/>
+      </w:rPr>
+    </w:lvl>
+    <w:lvl w:ilvl="7" w:tplc="04090003" w:tentative="1">
+      <w:start w:val="1"/>
+      <w:numFmt w:val="bullet"/>
+      <w:lvlText w:val="o"/>
+      <w:lvlJc w:val="left"/>
+      <w:pPr>
+        <w:ind w:left="5760" w:hanging="360"/>
+      </w:pPr>
+      <w:rPr>
+        <w:rFonts w:ascii="Courier New" w:hAnsi="Courier New" w:cs="Courier New" w:hint="default"/>
+      </w:rPr>
+    </w:lvl>
+    <w:lvl w:ilvl="8" w:tplc="04090005" w:tentative="1">
+      <w:start w:val="1"/>
+      <w:numFmt w:val="bullet"/>
+      <w:lvlText w:val=""/>
+      <w:lvlJc w:val="left"/>
+      <w:pPr>
+        <w:ind w:left="6480" w:hanging="360"/>
+      </w:pPr>
+      <w:rPr>
+        <w:rFonts w:ascii="Wingdings" w:hAnsi="Wingdings" w:hint="default"/>
+      </w:rPr>
+    </w:lvl>
+  </w:abstractNum>
+  <w:abstractNum w:abstractNumId="1" w15:restartNumberingAfterBreak="0">
+    <w:nsid w:val="46BA11E3"/>
+    <w:multiLevelType w:val="hybridMultilevel"/>
+    <w:tmpl w:val="390A8C6E"/>
+    <w:lvl w:ilvl="0" w:tplc="04090001">
+      <w:start w:val="1"/>
+      <w:numFmt w:val="bullet"/>
+      <w:lvlText w:val=""/>
+      <w:lvlJc w:val="left"/>
+      <w:pPr>
+        <w:ind w:left="720" w:hanging="360"/>
+      </w:pPr>
+      <w:rPr>
+        <w:rFonts w:ascii="Symbol" w:hAnsi="Symbol" w:hint="default"/>
+      </w:rPr>
+    </w:lvl>
+    <w:lvl w:ilvl="1" w:tplc="04090003" w:tentative="1">
+      <w:start w:val="1"/>
+      <w:numFmt w:val="bullet"/>
+      <w:lvlText w:val="o"/>
+      <w:lvlJc w:val="left"/>
+      <w:pPr>
+        <w:ind w:left="1440" w:hanging="360"/>
+      </w:pPr>
+      <w:rPr>
+        <w:rFonts w:ascii="Courier New" w:hAnsi="Courier New" w:cs="Courier New" w:hint="default"/>
+      </w:rPr>
+    </w:lvl>
+    <w:lvl w:ilvl="2" w:tplc="04090005" w:tentative="1">
+      <w:start w:val="1"/>
+      <w:numFmt w:val="bullet"/>
+      <w:lvlText w:val=""/>
+      <w:lvlJc w:val="left"/>
+      <w:pPr>
+        <w:ind w:left="2160" w:hanging="360"/>
+      </w:pPr>
+      <w:rPr>
+        <w:rFonts w:ascii="Wingdings" w:hAnsi="Wingdings" w:hint="default"/>
+      </w:rPr>
+    </w:lvl>
+    <w:lvl w:ilvl="3" w:tplc="04090001" w:tentative="1">
+      <w:start w:val="1"/>
+      <w:numFmt w:val="bullet"/>
+      <w:lvlText w:val=""/>
+      <w:lvlJc w:val="left"/>
+      <w:pPr>
+        <w:ind w:left="2880" w:hanging="360"/>
+      </w:pPr>
+      <w:rPr>
+        <w:rFonts w:ascii="Symbol" w:hAnsi="Symbol" w:hint="default"/>
+      </w:rPr>
+    </w:lvl>
+    <w:lvl w:ilvl="4" w:tplc="04090003" w:tentative="1">
+      <w:start w:val="1"/>
+      <w:numFmt w:val="bullet"/>
+      <w:lvlText w:val="o"/>
+      <w:lvlJc w:val="left"/>
+      <w:pPr>
+        <w:ind w:left="3600" w:hanging="360"/>
+      </w:pPr>
+      <w:rPr>
+        <w:rFonts w:ascii="Courier New" w:hAnsi="Courier New" w:cs="Courier New" w:hint="default"/>
+      </w:rPr>
+    </w:lvl>
+    <w:lvl w:ilvl="5" w:tplc="04090005" w:tentative="1">
+      <w:start w:val="1"/>
+      <w:numFmt w:val="bullet"/>
+      <w:lvlText w:val=""/>
+      <w:lvlJc w:val="left"/>
+      <w:pPr>
+        <w:ind w:left="4320" w:hanging="360"/>
+      </w:pPr>
+      <w:rPr>
+        <w:rFonts w:ascii="Wingdings" w:hAnsi="Wingdings" w:hint="default"/>
+      </w:rPr>
+    </w:lvl>
+    <w:lvl w:ilvl="6" w:tplc="04090001" w:tentative="1">
+      <w:start w:val="1"/>
+      <w:numFmt w:val="bullet"/>
+      <w:lvlText w:val=""/>
+      <w:lvlJc w:val="left"/>
+      <w:pPr>
+        <w:ind w:left="5040" w:hanging="360"/>
+      </w:pPr>
+      <w:rPr>
+        <w:rFonts w:ascii="Symbol" w:hAnsi="Symbol" w:hint="default"/>
+      </w:rPr>
+    </w:lvl>
+    <w:lvl w:ilvl="7" w:tplc="04090003" w:tentative="1">
+      <w:start w:val="1"/>
+      <w:numFmt w:val="bullet"/>
+      <w:lvlText w:val="o"/>
+      <w:lvlJc w:val="left"/>
+      <w:pPr>
+        <w:ind w:left="5760" w:hanging="360"/>
+      </w:pPr>
+      <w:rPr>
+        <w:rFonts w:ascii="Courier New" w:hAnsi="Courier New" w:cs="Courier New" w:hint="default"/>
+      </w:rPr>
+    </w:lvl>
+    <w:lvl w:ilvl="8" w:tplc="04090005" w:tentative="1">
+      <w:start w:val="1"/>
+      <w:numFmt w:val="bullet"/>
+      <w:lvlText w:val=""/>
+      <w:lvlJc w:val="left"/>
+      <w:pPr>
+        <w:ind w:left="6480" w:hanging="360"/>
+      </w:pPr>
+      <w:rPr>
+        <w:rFonts w:ascii="Wingdings" w:hAnsi="Wingdings" w:hint="default"/>
+      </w:rPr>
+    </w:lvl>
+  </w:abstractNum>
+  <w:abstractNum w:abstractNumId="2" w15:restartNumberingAfterBreak="0">
+    <w:nsid w:val="5FBB5F98"/>
+    <w:multiLevelType w:val="hybridMultilevel"/>
+    <w:tmpl w:val="2DCE8632"/>
+    <w:lvl w:ilvl="0" w:tplc="04090003">
+      <w:start w:val="1"/>
+      <w:numFmt w:val="bullet"/>
+      <w:lvlText w:val="o"/>
+      <w:lvlJc w:val="left"/>
+      <w:pPr>
+        <w:ind w:left="720" w:hanging="360"/>
+      </w:pPr>
+      <w:rPr>
+        <w:rFonts w:ascii="Courier New" w:hAnsi="Courier New" w:cs="Courier New" w:hint="default"/>
+      </w:rPr>
+    </w:lvl>
+    <w:lvl w:ilvl="1" w:tplc="04090003" w:tentative="1">
+      <w:start w:val="1"/>
+      <w:numFmt w:val="bullet"/>
+      <w:lvlText w:val="o"/>
+      <w:lvlJc w:val="left"/>
+      <w:pPr>
+        <w:ind w:left="1440" w:hanging="360"/>
+      </w:pPr>
+      <w:rPr>
+        <w:rFonts w:ascii="Courier New" w:hAnsi="Courier New" w:cs="Courier New" w:hint="default"/>
+      </w:rPr>
+    </w:lvl>
+    <w:lvl w:ilvl="2" w:tplc="04090005" w:tentative="1">
+      <w:start w:val="1"/>
+      <w:numFmt w:val="bullet"/>
+      <w:lvlText w:val=""/>
+      <w:lvlJc w:val="left"/>
+      <w:pPr>
+        <w:ind w:left="2160" w:hanging="360"/>
+      </w:pPr>
+      <w:rPr>
+        <w:rFonts w:ascii="Wingdings" w:hAnsi="Wingdings" w:hint="default"/>
+      </w:rPr>
+    </w:lvl>
+    <w:lvl w:ilvl="3" w:tplc="04090001" w:tentative="1">
+      <w:start w:val="1"/>
+      <w:numFmt w:val="bullet"/>
+      <w:lvlText w:val=""/>
+      <w:lvlJc w:val="left"/>
+      <w:pPr>
+        <w:ind w:left="2880" w:hanging="360"/>
+      </w:pPr>
+      <w:rPr>
+        <w:rFonts w:ascii="Symbol" w:hAnsi="Symbol" w:hint="default"/>
+      </w:rPr>
+    </w:lvl>
+    <w:lvl w:ilvl="4" w:tplc="04090003" w:tentative="1">
+      <w:start w:val="1"/>
+      <w:numFmt w:val="bullet"/>
+      <w:lvlText w:val="o"/>
+      <w:lvlJc w:val="left"/>
+      <w:pPr>
+        <w:ind w:left="3600" w:hanging="360"/>
+      </w:pPr>
+      <w:rPr>
+        <w:rFonts w:ascii="Courier New" w:hAnsi="Courier New" w:cs="Courier New" w:hint="default"/>
+      </w:rPr>
+    </w:lvl>
+    <w:lvl w:ilvl="5" w:tplc="04090005" w:tentative="1">
+      <w:start w:val="1"/>
+      <w:numFmt w:val="bullet"/>
+      <w:lvlText w:val=""/>
+      <w:lvlJc w:val="left"/>
+      <w:pPr>
+        <w:ind w:left="4320" w:hanging="360"/>
+      </w:pPr>
+      <w:rPr>
+        <w:rFonts w:ascii="Wingdings" w:hAnsi="Wingdings" w:hint="default"/>
+      </w:rPr>
+    </w:lvl>
+    <w:lvl w:ilvl="6" w:tplc="04090001" w:tentative="1">
+      <w:start w:val="1"/>
+      <w:numFmt w:val="bullet"/>
+      <w:lvlText w:val=""/>
+      <w:lvlJc w:val="left"/>
+      <w:pPr>
+        <w:ind w:left="5040" w:hanging="360"/>
+      </w:pPr>
+      <w:rPr>
+        <w:rFonts w:ascii="Symbol" w:hAnsi="Symbol" w:hint="default"/>
+      </w:rPr>
+    </w:lvl>
+    <w:lvl w:ilvl="7" w:tplc="04090003" w:tentative="1">
+      <w:start w:val="1"/>
+      <w:numFmt w:val="bullet"/>
+      <w:lvlText w:val="o"/>
+      <w:lvlJc w:val="left"/>
+      <w:pPr>
+        <w:ind w:left="5760" w:hanging="360"/>
+      </w:pPr>
+      <w:rPr>
+        <w:rFonts w:ascii="Courier New" w:hAnsi="Courier New" w:cs="Courier New" w:hint="default"/>
+      </w:rPr>
+    </w:lvl>
+    <w:lvl w:ilvl="8" w:tplc="04090005" w:tentative="1">
+      <w:start w:val="1"/>
+      <w:numFmt w:val="bullet"/>
+      <w:lvlText w:val=""/>
+      <w:lvlJc w:val="left"/>
+      <w:pPr>
+        <w:ind w:left="6480" w:hanging="360"/>
+      </w:pPr>
+      <w:rPr>
+        <w:rFonts w:ascii="Wingdings" w:hAnsi="Wingdings" w:hint="default"/>
+      </w:rPr>
+    </w:lvl>
+  </w:abstractNum>
+  <w:abstractNum w:abstractNumId="3" w15:restartNumberingAfterBreak="0">
     <w:nsid w:val="71F81162"/>
     <w:multiLevelType w:val="hybridMultilevel"/>
     <w:tmpl w:val="9462FBDE"/>
@@ -9562,7 +13955,16 @@
     </w:lvl>
   </w:abstractNum>
   <w:num w:numId="1">
+    <w:abstractNumId w:val="3"/>
+  </w:num>
+  <w:num w:numId="2">
     <w:abstractNumId w:val="0"/>
+  </w:num>
+  <w:num w:numId="3">
+    <w:abstractNumId w:val="1"/>
+  </w:num>
+  <w:num w:numId="4">
+    <w:abstractNumId w:val="2"/>
   </w:num>
 </w:numbering>
 </file>

</xml_diff>